<commit_message>
Updated Hazard Analysis spreadsheet and Technical Safety Concept documents per review
</commit_message>
<xml_diff>
--- a/Template_Files/04_TechnicalSafetyConcept_LaneAssistance_Template.docx
+++ b/Template_Files/04_TechnicalSafetyConcept_LaneAssistance_Template.docx
@@ -93,7 +93,7 @@
                   </pic:nvPicPr>
                   <pic:blipFill>
                     <a:blip r:embed="rId3"/>
-                    <a:srcRect l="23993" t="0" r="25588" b="0"/>
+                    <a:srcRect l="23992" t="0" r="25582" b="0"/>
                     <a:stretch>
                       <a:fillRect/>
                     </a:stretch>
@@ -392,7 +392,7 @@
         <w:tblStyle w:val="Table1"/>
         <w:tblW w:w="9630" w:type="dxa"/>
         <w:jc w:val="left"/>
-        <w:tblInd w:w="-140" w:type="dxa"/>
+        <w:tblInd w:w="-145" w:type="dxa"/>
         <w:tblBorders>
           <w:top w:val="single" w:sz="4" w:space="0" w:color="000001"/>
           <w:left w:val="single" w:sz="4" w:space="0" w:color="000001"/>
@@ -403,7 +403,7 @@
         </w:tblBorders>
         <w:tblCellMar>
           <w:top w:w="0" w:type="dxa"/>
-          <w:left w:w="83" w:type="dxa"/>
+          <w:left w:w="78" w:type="dxa"/>
           <w:bottom w:w="0" w:type="dxa"/>
           <w:right w:w="108" w:type="dxa"/>
         </w:tblCellMar>
@@ -430,7 +430,7 @@
             </w:tcBorders>
             <w:shd w:fill="auto" w:val="clear"/>
             <w:tcMar>
-              <w:left w:w="83" w:type="dxa"/>
+              <w:left w:w="78" w:type="dxa"/>
             </w:tcMar>
           </w:tcPr>
           <w:p>
@@ -471,7 +471,7 @@
             </w:tcBorders>
             <w:shd w:fill="auto" w:val="clear"/>
             <w:tcMar>
-              <w:left w:w="83" w:type="dxa"/>
+              <w:left w:w="78" w:type="dxa"/>
             </w:tcMar>
           </w:tcPr>
           <w:p>
@@ -512,7 +512,7 @@
             </w:tcBorders>
             <w:shd w:fill="auto" w:val="clear"/>
             <w:tcMar>
-              <w:left w:w="83" w:type="dxa"/>
+              <w:left w:w="78" w:type="dxa"/>
             </w:tcMar>
           </w:tcPr>
           <w:p>
@@ -553,7 +553,7 @@
             </w:tcBorders>
             <w:shd w:fill="auto" w:val="clear"/>
             <w:tcMar>
-              <w:left w:w="83" w:type="dxa"/>
+              <w:left w:w="78" w:type="dxa"/>
             </w:tcMar>
           </w:tcPr>
           <w:p>
@@ -597,7 +597,7 @@
             </w:tcBorders>
             <w:shd w:fill="auto" w:val="clear"/>
             <w:tcMar>
-              <w:left w:w="83" w:type="dxa"/>
+              <w:left w:w="78" w:type="dxa"/>
             </w:tcMar>
           </w:tcPr>
           <w:p>
@@ -635,7 +635,7 @@
             </w:tcBorders>
             <w:shd w:fill="auto" w:val="clear"/>
             <w:tcMar>
-              <w:left w:w="83" w:type="dxa"/>
+              <w:left w:w="78" w:type="dxa"/>
             </w:tcMar>
           </w:tcPr>
           <w:p>
@@ -673,7 +673,7 @@
             </w:tcBorders>
             <w:shd w:fill="auto" w:val="clear"/>
             <w:tcMar>
-              <w:left w:w="83" w:type="dxa"/>
+              <w:left w:w="78" w:type="dxa"/>
             </w:tcMar>
           </w:tcPr>
           <w:p>
@@ -711,7 +711,7 @@
             </w:tcBorders>
             <w:shd w:fill="auto" w:val="clear"/>
             <w:tcMar>
-              <w:left w:w="83" w:type="dxa"/>
+              <w:left w:w="78" w:type="dxa"/>
             </w:tcMar>
           </w:tcPr>
           <w:p>
@@ -752,7 +752,7 @@
             </w:tcBorders>
             <w:shd w:fill="auto" w:val="clear"/>
             <w:tcMar>
-              <w:left w:w="83" w:type="dxa"/>
+              <w:left w:w="78" w:type="dxa"/>
             </w:tcMar>
           </w:tcPr>
           <w:p>
@@ -773,6 +773,7 @@
                 <w:sz w:val="22"/>
                 <w:szCs w:val="22"/>
               </w:rPr>
+              <w:t>11/27/2018</w:t>
             </w:r>
           </w:p>
         </w:tc>
@@ -789,7 +790,7 @@
             </w:tcBorders>
             <w:shd w:fill="auto" w:val="clear"/>
             <w:tcMar>
-              <w:left w:w="83" w:type="dxa"/>
+              <w:left w:w="78" w:type="dxa"/>
             </w:tcMar>
           </w:tcPr>
           <w:p>
@@ -810,6 +811,7 @@
                 <w:sz w:val="22"/>
                 <w:szCs w:val="22"/>
               </w:rPr>
+              <w:t>1.1</w:t>
             </w:r>
           </w:p>
         </w:tc>
@@ -826,7 +828,7 @@
             </w:tcBorders>
             <w:shd w:fill="auto" w:val="clear"/>
             <w:tcMar>
-              <w:left w:w="83" w:type="dxa"/>
+              <w:left w:w="78" w:type="dxa"/>
             </w:tcMar>
           </w:tcPr>
           <w:p>
@@ -847,6 +849,7 @@
                 <w:sz w:val="22"/>
                 <w:szCs w:val="22"/>
               </w:rPr>
+              <w:t>John O’Shea</w:t>
             </w:r>
           </w:p>
         </w:tc>
@@ -863,7 +866,7 @@
             </w:tcBorders>
             <w:shd w:fill="auto" w:val="clear"/>
             <w:tcMar>
-              <w:left w:w="83" w:type="dxa"/>
+              <w:left w:w="78" w:type="dxa"/>
             </w:tcMar>
           </w:tcPr>
           <w:p>
@@ -884,6 +887,7 @@
                 <w:sz w:val="22"/>
                 <w:szCs w:val="22"/>
               </w:rPr>
+              <w:t xml:space="preserve">Corrected architecture allocation block for LKA Technical Safety Req 2,3 </w:t>
             </w:r>
           </w:p>
         </w:tc>
@@ -903,7 +907,7 @@
             </w:tcBorders>
             <w:shd w:fill="auto" w:val="clear"/>
             <w:tcMar>
-              <w:left w:w="83" w:type="dxa"/>
+              <w:left w:w="78" w:type="dxa"/>
             </w:tcMar>
           </w:tcPr>
           <w:p>
@@ -940,7 +944,7 @@
             </w:tcBorders>
             <w:shd w:fill="auto" w:val="clear"/>
             <w:tcMar>
-              <w:left w:w="83" w:type="dxa"/>
+              <w:left w:w="78" w:type="dxa"/>
             </w:tcMar>
           </w:tcPr>
           <w:p>
@@ -977,7 +981,7 @@
             </w:tcBorders>
             <w:shd w:fill="auto" w:val="clear"/>
             <w:tcMar>
-              <w:left w:w="83" w:type="dxa"/>
+              <w:left w:w="78" w:type="dxa"/>
             </w:tcMar>
           </w:tcPr>
           <w:p>
@@ -1014,7 +1018,7 @@
             </w:tcBorders>
             <w:shd w:fill="auto" w:val="clear"/>
             <w:tcMar>
-              <w:left w:w="83" w:type="dxa"/>
+              <w:left w:w="78" w:type="dxa"/>
             </w:tcMar>
           </w:tcPr>
           <w:p>
@@ -1054,7 +1058,7 @@
             </w:tcBorders>
             <w:shd w:fill="auto" w:val="clear"/>
             <w:tcMar>
-              <w:left w:w="83" w:type="dxa"/>
+              <w:left w:w="78" w:type="dxa"/>
             </w:tcMar>
           </w:tcPr>
           <w:p>
@@ -1091,7 +1095,7 @@
             </w:tcBorders>
             <w:shd w:fill="auto" w:val="clear"/>
             <w:tcMar>
-              <w:left w:w="83" w:type="dxa"/>
+              <w:left w:w="78" w:type="dxa"/>
             </w:tcMar>
           </w:tcPr>
           <w:p>
@@ -1128,7 +1132,7 @@
             </w:tcBorders>
             <w:shd w:fill="auto" w:val="clear"/>
             <w:tcMar>
-              <w:left w:w="83" w:type="dxa"/>
+              <w:left w:w="78" w:type="dxa"/>
             </w:tcMar>
           </w:tcPr>
           <w:p>
@@ -1165,7 +1169,7 @@
             </w:tcBorders>
             <w:shd w:fill="auto" w:val="clear"/>
             <w:tcMar>
-              <w:left w:w="83" w:type="dxa"/>
+              <w:left w:w="78" w:type="dxa"/>
             </w:tcMar>
           </w:tcPr>
           <w:p>
@@ -1205,7 +1209,7 @@
             </w:tcBorders>
             <w:shd w:fill="auto" w:val="clear"/>
             <w:tcMar>
-              <w:left w:w="83" w:type="dxa"/>
+              <w:left w:w="78" w:type="dxa"/>
             </w:tcMar>
           </w:tcPr>
           <w:p>
@@ -1242,7 +1246,7 @@
             </w:tcBorders>
             <w:shd w:fill="auto" w:val="clear"/>
             <w:tcMar>
-              <w:left w:w="83" w:type="dxa"/>
+              <w:left w:w="78" w:type="dxa"/>
             </w:tcMar>
           </w:tcPr>
           <w:p>
@@ -1282,7 +1286,7 @@
             </w:tcBorders>
             <w:shd w:fill="auto" w:val="clear"/>
             <w:tcMar>
-              <w:left w:w="83" w:type="dxa"/>
+              <w:left w:w="78" w:type="dxa"/>
             </w:tcMar>
           </w:tcPr>
           <w:p>
@@ -1319,7 +1323,7 @@
             </w:tcBorders>
             <w:shd w:fill="auto" w:val="clear"/>
             <w:tcMar>
-              <w:left w:w="83" w:type="dxa"/>
+              <w:left w:w="78" w:type="dxa"/>
             </w:tcMar>
           </w:tcPr>
           <w:p>
@@ -1625,10 +1629,7 @@
             <w:shd w:val="clear" w:fill="FFFFFF"/>
             <w:spacing w:lineRule="auto" w:line="240" w:before="60" w:after="0"/>
             <w:ind w:left="360" w:right="0" w:hanging="0"/>
-            <w:rPr>
-              <w:color w:val="1155CC"/>
-              <w:u w:val="single"/>
-            </w:rPr>
+            <w:rPr/>
           </w:pPr>
           <w:hyperlink w:anchor="_74udkdvf7nod">
             <w:r>
@@ -1884,7 +1885,7 @@
         <w:tblStyle w:val="Table2"/>
         <w:tblW w:w="10260" w:type="dxa"/>
         <w:jc w:val="left"/>
-        <w:tblInd w:w="-66" w:type="dxa"/>
+        <w:tblInd w:w="-76" w:type="dxa"/>
         <w:tblBorders>
           <w:top w:val="single" w:sz="8" w:space="0" w:color="000001"/>
           <w:left w:val="single" w:sz="8" w:space="0" w:color="000001"/>
@@ -1895,24 +1896,24 @@
         </w:tblBorders>
         <w:tblCellMar>
           <w:top w:w="100" w:type="dxa"/>
-          <w:left w:w="40" w:type="dxa"/>
+          <w:left w:w="30" w:type="dxa"/>
           <w:bottom w:w="100" w:type="dxa"/>
           <w:right w:w="100" w:type="dxa"/>
         </w:tblCellMar>
         <w:tblLook w:val="0600"/>
       </w:tblPr>
       <w:tblGrid>
-        <w:gridCol w:w="1524"/>
+        <w:gridCol w:w="1523"/>
         <w:gridCol w:w="4503"/>
         <w:gridCol w:w="360"/>
         <w:gridCol w:w="1172"/>
-        <w:gridCol w:w="2701"/>
+        <w:gridCol w:w="2702"/>
       </w:tblGrid>
       <w:tr>
         <w:trPr/>
         <w:tc>
           <w:tcPr>
-            <w:tcW w:w="1524" w:type="dxa"/>
+            <w:tcW w:w="1523" w:type="dxa"/>
             <w:tcBorders>
               <w:top w:val="single" w:sz="8" w:space="0" w:color="000001"/>
               <w:left w:val="single" w:sz="8" w:space="0" w:color="000001"/>
@@ -1923,7 +1924,7 @@
             </w:tcBorders>
             <w:shd w:fill="CCCCCC"/>
             <w:tcMar>
-              <w:left w:w="40" w:type="dxa"/>
+              <w:left w:w="30" w:type="dxa"/>
             </w:tcMar>
           </w:tcPr>
           <w:p>
@@ -1955,7 +1956,7 @@
             </w:tcBorders>
             <w:shd w:fill="CCCCCC"/>
             <w:tcMar>
-              <w:left w:w="40" w:type="dxa"/>
+              <w:left w:w="30" w:type="dxa"/>
             </w:tcMar>
           </w:tcPr>
           <w:p>
@@ -1990,7 +1991,7 @@
             </w:tcBorders>
             <w:shd w:fill="CCCCCC"/>
             <w:tcMar>
-              <w:left w:w="40" w:type="dxa"/>
+              <w:left w:w="30" w:type="dxa"/>
             </w:tcMar>
           </w:tcPr>
           <w:p>
@@ -2025,7 +2026,7 @@
             </w:tcBorders>
             <w:shd w:fill="CCCCCC"/>
             <w:tcMar>
-              <w:left w:w="40" w:type="dxa"/>
+              <w:left w:w="30" w:type="dxa"/>
             </w:tcMar>
           </w:tcPr>
           <w:p>
@@ -2049,7 +2050,7 @@
         </w:tc>
         <w:tc>
           <w:tcPr>
-            <w:tcW w:w="2701" w:type="dxa"/>
+            <w:tcW w:w="2702" w:type="dxa"/>
             <w:tcBorders>
               <w:top w:val="single" w:sz="8" w:space="0" w:color="000001"/>
               <w:left w:val="single" w:sz="8" w:space="0" w:color="000001"/>
@@ -2060,7 +2061,7 @@
             </w:tcBorders>
             <w:shd w:fill="CCCCCC"/>
             <w:tcMar>
-              <w:left w:w="40" w:type="dxa"/>
+              <w:left w:w="30" w:type="dxa"/>
             </w:tcMar>
           </w:tcPr>
           <w:p>
@@ -2087,18 +2088,18 @@
         <w:trPr/>
         <w:tc>
           <w:tcPr>
-            <w:tcW w:w="1524" w:type="dxa"/>
-            <w:tcBorders>
-              <w:top w:val="single" w:sz="8" w:space="0" w:color="000001"/>
-              <w:left w:val="single" w:sz="8" w:space="0" w:color="000001"/>
-              <w:bottom w:val="single" w:sz="8" w:space="0" w:color="000001"/>
-              <w:right w:val="single" w:sz="8" w:space="0" w:color="000001"/>
-              <w:insideH w:val="single" w:sz="8" w:space="0" w:color="000001"/>
-              <w:insideV w:val="single" w:sz="8" w:space="0" w:color="000001"/>
-            </w:tcBorders>
-            <w:shd w:fill="auto" w:val="clear"/>
-            <w:tcMar>
-              <w:left w:w="40" w:type="dxa"/>
+            <w:tcW w:w="1523" w:type="dxa"/>
+            <w:tcBorders>
+              <w:top w:val="single" w:sz="8" w:space="0" w:color="000001"/>
+              <w:left w:val="single" w:sz="8" w:space="0" w:color="000001"/>
+              <w:bottom w:val="single" w:sz="8" w:space="0" w:color="000001"/>
+              <w:right w:val="single" w:sz="8" w:space="0" w:color="000001"/>
+              <w:insideH w:val="single" w:sz="8" w:space="0" w:color="000001"/>
+              <w:insideV w:val="single" w:sz="8" w:space="0" w:color="000001"/>
+            </w:tcBorders>
+            <w:shd w:fill="auto" w:val="clear"/>
+            <w:tcMar>
+              <w:left w:w="30" w:type="dxa"/>
             </w:tcMar>
           </w:tcPr>
           <w:p>
@@ -2167,7 +2168,7 @@
             </w:tcBorders>
             <w:shd w:fill="auto" w:val="clear"/>
             <w:tcMar>
-              <w:left w:w="40" w:type="dxa"/>
+              <w:left w:w="30" w:type="dxa"/>
             </w:tcMar>
           </w:tcPr>
           <w:p>
@@ -2199,7 +2200,7 @@
             </w:tcBorders>
             <w:shd w:fill="auto" w:val="clear"/>
             <w:tcMar>
-              <w:left w:w="40" w:type="dxa"/>
+              <w:left w:w="30" w:type="dxa"/>
             </w:tcMar>
           </w:tcPr>
           <w:p>
@@ -2235,7 +2236,7 @@
             </w:tcBorders>
             <w:shd w:fill="auto" w:val="clear"/>
             <w:tcMar>
-              <w:left w:w="40" w:type="dxa"/>
+              <w:left w:w="30" w:type="dxa"/>
             </w:tcMar>
           </w:tcPr>
           <w:p>
@@ -2260,18 +2261,18 @@
         </w:tc>
         <w:tc>
           <w:tcPr>
-            <w:tcW w:w="2701" w:type="dxa"/>
-            <w:tcBorders>
-              <w:top w:val="single" w:sz="8" w:space="0" w:color="000001"/>
-              <w:left w:val="single" w:sz="8" w:space="0" w:color="000001"/>
-              <w:bottom w:val="single" w:sz="8" w:space="0" w:color="000001"/>
-              <w:right w:val="single" w:sz="8" w:space="0" w:color="000001"/>
-              <w:insideH w:val="single" w:sz="8" w:space="0" w:color="000001"/>
-              <w:insideV w:val="single" w:sz="8" w:space="0" w:color="000001"/>
-            </w:tcBorders>
-            <w:shd w:fill="auto" w:val="clear"/>
-            <w:tcMar>
-              <w:left w:w="40" w:type="dxa"/>
+            <w:tcW w:w="2702" w:type="dxa"/>
+            <w:tcBorders>
+              <w:top w:val="single" w:sz="8" w:space="0" w:color="000001"/>
+              <w:left w:val="single" w:sz="8" w:space="0" w:color="000001"/>
+              <w:bottom w:val="single" w:sz="8" w:space="0" w:color="000001"/>
+              <w:right w:val="single" w:sz="8" w:space="0" w:color="000001"/>
+              <w:insideH w:val="single" w:sz="8" w:space="0" w:color="000001"/>
+              <w:insideV w:val="single" w:sz="8" w:space="0" w:color="000001"/>
+            </w:tcBorders>
+            <w:shd w:fill="auto" w:val="clear"/>
+            <w:tcMar>
+              <w:left w:w="30" w:type="dxa"/>
             </w:tcMar>
           </w:tcPr>
           <w:p>
@@ -2299,18 +2300,18 @@
         <w:trPr/>
         <w:tc>
           <w:tcPr>
-            <w:tcW w:w="1524" w:type="dxa"/>
-            <w:tcBorders>
-              <w:top w:val="single" w:sz="8" w:space="0" w:color="000001"/>
-              <w:left w:val="single" w:sz="8" w:space="0" w:color="000001"/>
-              <w:bottom w:val="single" w:sz="8" w:space="0" w:color="000001"/>
-              <w:right w:val="single" w:sz="8" w:space="0" w:color="000001"/>
-              <w:insideH w:val="single" w:sz="8" w:space="0" w:color="000001"/>
-              <w:insideV w:val="single" w:sz="8" w:space="0" w:color="000001"/>
-            </w:tcBorders>
-            <w:shd w:fill="auto" w:val="clear"/>
-            <w:tcMar>
-              <w:left w:w="40" w:type="dxa"/>
+            <w:tcW w:w="1523" w:type="dxa"/>
+            <w:tcBorders>
+              <w:top w:val="single" w:sz="8" w:space="0" w:color="000001"/>
+              <w:left w:val="single" w:sz="8" w:space="0" w:color="000001"/>
+              <w:bottom w:val="single" w:sz="8" w:space="0" w:color="000001"/>
+              <w:right w:val="single" w:sz="8" w:space="0" w:color="000001"/>
+              <w:insideH w:val="single" w:sz="8" w:space="0" w:color="000001"/>
+              <w:insideV w:val="single" w:sz="8" w:space="0" w:color="000001"/>
+            </w:tcBorders>
+            <w:shd w:fill="auto" w:val="clear"/>
+            <w:tcMar>
+              <w:left w:w="30" w:type="dxa"/>
             </w:tcMar>
           </w:tcPr>
           <w:p>
@@ -2379,7 +2380,7 @@
             </w:tcBorders>
             <w:shd w:fill="auto" w:val="clear"/>
             <w:tcMar>
-              <w:left w:w="40" w:type="dxa"/>
+              <w:left w:w="30" w:type="dxa"/>
             </w:tcMar>
           </w:tcPr>
           <w:p>
@@ -2411,7 +2412,7 @@
             </w:tcBorders>
             <w:shd w:fill="auto" w:val="clear"/>
             <w:tcMar>
-              <w:left w:w="40" w:type="dxa"/>
+              <w:left w:w="30" w:type="dxa"/>
             </w:tcMar>
           </w:tcPr>
           <w:p>
@@ -2447,7 +2448,7 @@
             </w:tcBorders>
             <w:shd w:fill="auto" w:val="clear"/>
             <w:tcMar>
-              <w:left w:w="40" w:type="dxa"/>
+              <w:left w:w="30" w:type="dxa"/>
             </w:tcMar>
           </w:tcPr>
           <w:p>
@@ -2472,18 +2473,18 @@
         </w:tc>
         <w:tc>
           <w:tcPr>
-            <w:tcW w:w="2701" w:type="dxa"/>
-            <w:tcBorders>
-              <w:top w:val="single" w:sz="8" w:space="0" w:color="000001"/>
-              <w:left w:val="single" w:sz="8" w:space="0" w:color="000001"/>
-              <w:bottom w:val="single" w:sz="8" w:space="0" w:color="000001"/>
-              <w:right w:val="single" w:sz="8" w:space="0" w:color="000001"/>
-              <w:insideH w:val="single" w:sz="8" w:space="0" w:color="000001"/>
-              <w:insideV w:val="single" w:sz="8" w:space="0" w:color="000001"/>
-            </w:tcBorders>
-            <w:shd w:fill="auto" w:val="clear"/>
-            <w:tcMar>
-              <w:left w:w="40" w:type="dxa"/>
+            <w:tcW w:w="2702" w:type="dxa"/>
+            <w:tcBorders>
+              <w:top w:val="single" w:sz="8" w:space="0" w:color="000001"/>
+              <w:left w:val="single" w:sz="8" w:space="0" w:color="000001"/>
+              <w:bottom w:val="single" w:sz="8" w:space="0" w:color="000001"/>
+              <w:right w:val="single" w:sz="8" w:space="0" w:color="000001"/>
+              <w:insideH w:val="single" w:sz="8" w:space="0" w:color="000001"/>
+              <w:insideV w:val="single" w:sz="8" w:space="0" w:color="000001"/>
+            </w:tcBorders>
+            <w:shd w:fill="auto" w:val="clear"/>
+            <w:tcMar>
+              <w:left w:w="30" w:type="dxa"/>
             </w:tcMar>
           </w:tcPr>
           <w:p>
@@ -2511,18 +2512,18 @@
         <w:trPr/>
         <w:tc>
           <w:tcPr>
-            <w:tcW w:w="1524" w:type="dxa"/>
-            <w:tcBorders>
-              <w:top w:val="single" w:sz="8" w:space="0" w:color="000001"/>
-              <w:left w:val="single" w:sz="8" w:space="0" w:color="000001"/>
-              <w:bottom w:val="single" w:sz="8" w:space="0" w:color="000001"/>
-              <w:right w:val="single" w:sz="8" w:space="0" w:color="000001"/>
-              <w:insideH w:val="single" w:sz="8" w:space="0" w:color="000001"/>
-              <w:insideV w:val="single" w:sz="8" w:space="0" w:color="000001"/>
-            </w:tcBorders>
-            <w:shd w:fill="auto" w:val="clear"/>
-            <w:tcMar>
-              <w:left w:w="40" w:type="dxa"/>
+            <w:tcW w:w="1523" w:type="dxa"/>
+            <w:tcBorders>
+              <w:top w:val="single" w:sz="8" w:space="0" w:color="000001"/>
+              <w:left w:val="single" w:sz="8" w:space="0" w:color="000001"/>
+              <w:bottom w:val="single" w:sz="8" w:space="0" w:color="000001"/>
+              <w:right w:val="single" w:sz="8" w:space="0" w:color="000001"/>
+              <w:insideH w:val="single" w:sz="8" w:space="0" w:color="000001"/>
+              <w:insideV w:val="single" w:sz="8" w:space="0" w:color="000001"/>
+            </w:tcBorders>
+            <w:shd w:fill="auto" w:val="clear"/>
+            <w:tcMar>
+              <w:left w:w="30" w:type="dxa"/>
             </w:tcMar>
           </w:tcPr>
           <w:p>
@@ -2591,7 +2592,7 @@
             </w:tcBorders>
             <w:shd w:fill="auto" w:val="clear"/>
             <w:tcMar>
-              <w:left w:w="40" w:type="dxa"/>
+              <w:left w:w="30" w:type="dxa"/>
             </w:tcMar>
           </w:tcPr>
           <w:p>
@@ -2623,7 +2624,7 @@
             </w:tcBorders>
             <w:shd w:fill="auto" w:val="clear"/>
             <w:tcMar>
-              <w:left w:w="40" w:type="dxa"/>
+              <w:left w:w="30" w:type="dxa"/>
             </w:tcMar>
           </w:tcPr>
           <w:p>
@@ -2655,7 +2656,7 @@
             </w:tcBorders>
             <w:shd w:fill="auto" w:val="clear"/>
             <w:tcMar>
-              <w:left w:w="40" w:type="dxa"/>
+              <w:left w:w="30" w:type="dxa"/>
             </w:tcMar>
           </w:tcPr>
           <w:p>
@@ -2676,18 +2677,18 @@
         </w:tc>
         <w:tc>
           <w:tcPr>
-            <w:tcW w:w="2701" w:type="dxa"/>
-            <w:tcBorders>
-              <w:top w:val="single" w:sz="8" w:space="0" w:color="000001"/>
-              <w:left w:val="single" w:sz="8" w:space="0" w:color="000001"/>
-              <w:bottom w:val="single" w:sz="8" w:space="0" w:color="000001"/>
-              <w:right w:val="single" w:sz="8" w:space="0" w:color="000001"/>
-              <w:insideH w:val="single" w:sz="8" w:space="0" w:color="000001"/>
-              <w:insideV w:val="single" w:sz="8" w:space="0" w:color="000001"/>
-            </w:tcBorders>
-            <w:shd w:fill="auto" w:val="clear"/>
-            <w:tcMar>
-              <w:left w:w="40" w:type="dxa"/>
+            <w:tcW w:w="2702" w:type="dxa"/>
+            <w:tcBorders>
+              <w:top w:val="single" w:sz="8" w:space="0" w:color="000001"/>
+              <w:left w:val="single" w:sz="8" w:space="0" w:color="000001"/>
+              <w:bottom w:val="single" w:sz="8" w:space="0" w:color="000001"/>
+              <w:right w:val="single" w:sz="8" w:space="0" w:color="000001"/>
+              <w:insideH w:val="single" w:sz="8" w:space="0" w:color="000001"/>
+              <w:insideV w:val="single" w:sz="8" w:space="0" w:color="000001"/>
+            </w:tcBorders>
+            <w:shd w:fill="auto" w:val="clear"/>
+            <w:tcMar>
+              <w:left w:w="30" w:type="dxa"/>
             </w:tcMar>
           </w:tcPr>
           <w:p>
@@ -2891,7 +2892,7 @@
         <w:tblStyle w:val="Table3"/>
         <w:tblW w:w="9360" w:type="dxa"/>
         <w:jc w:val="left"/>
-        <w:tblInd w:w="-66" w:type="dxa"/>
+        <w:tblInd w:w="-76" w:type="dxa"/>
         <w:tblBorders>
           <w:top w:val="single" w:sz="8" w:space="0" w:color="000001"/>
           <w:left w:val="single" w:sz="8" w:space="0" w:color="000001"/>
@@ -2902,7 +2903,7 @@
         </w:tblBorders>
         <w:tblCellMar>
           <w:top w:w="100" w:type="dxa"/>
-          <w:left w:w="40" w:type="dxa"/>
+          <w:left w:w="30" w:type="dxa"/>
           <w:bottom w:w="100" w:type="dxa"/>
           <w:right w:w="100" w:type="dxa"/>
         </w:tblCellMar>
@@ -2927,7 +2928,7 @@
             </w:tcBorders>
             <w:shd w:fill="CCCCCC"/>
             <w:tcMar>
-              <w:left w:w="40" w:type="dxa"/>
+              <w:left w:w="30" w:type="dxa"/>
             </w:tcMar>
           </w:tcPr>
           <w:p>
@@ -2962,7 +2963,7 @@
             </w:tcBorders>
             <w:shd w:fill="CCCCCC"/>
             <w:tcMar>
-              <w:left w:w="40" w:type="dxa"/>
+              <w:left w:w="30" w:type="dxa"/>
             </w:tcMar>
           </w:tcPr>
           <w:p>
@@ -3000,7 +3001,7 @@
             </w:tcBorders>
             <w:shd w:fill="auto" w:val="clear"/>
             <w:tcMar>
-              <w:left w:w="40" w:type="dxa"/>
+              <w:left w:w="30" w:type="dxa"/>
             </w:tcMar>
           </w:tcPr>
           <w:p>
@@ -3030,7 +3031,7 @@
             </w:tcBorders>
             <w:shd w:fill="auto" w:val="clear"/>
             <w:tcMar>
-              <w:left w:w="40" w:type="dxa"/>
+              <w:left w:w="30" w:type="dxa"/>
             </w:tcMar>
           </w:tcPr>
           <w:p>
@@ -3069,7 +3070,7 @@
             </w:tcBorders>
             <w:shd w:fill="auto" w:val="clear"/>
             <w:tcMar>
-              <w:left w:w="40" w:type="dxa"/>
+              <w:left w:w="30" w:type="dxa"/>
             </w:tcMar>
           </w:tcPr>
           <w:p>
@@ -3099,7 +3100,7 @@
             </w:tcBorders>
             <w:shd w:fill="auto" w:val="clear"/>
             <w:tcMar>
-              <w:left w:w="40" w:type="dxa"/>
+              <w:left w:w="30" w:type="dxa"/>
             </w:tcMar>
           </w:tcPr>
           <w:p>
@@ -3136,7 +3137,7 @@
             </w:tcBorders>
             <w:shd w:fill="auto" w:val="clear"/>
             <w:tcMar>
-              <w:left w:w="40" w:type="dxa"/>
+              <w:left w:w="30" w:type="dxa"/>
             </w:tcMar>
           </w:tcPr>
           <w:p>
@@ -3166,7 +3167,7 @@
             </w:tcBorders>
             <w:shd w:fill="auto" w:val="clear"/>
             <w:tcMar>
-              <w:left w:w="40" w:type="dxa"/>
+              <w:left w:w="30" w:type="dxa"/>
             </w:tcMar>
           </w:tcPr>
           <w:p>
@@ -3226,7 +3227,7 @@
             </w:tcBorders>
             <w:shd w:fill="auto" w:val="clear"/>
             <w:tcMar>
-              <w:left w:w="40" w:type="dxa"/>
+              <w:left w:w="30" w:type="dxa"/>
             </w:tcMar>
           </w:tcPr>
           <w:p>
@@ -3256,7 +3257,7 @@
             </w:tcBorders>
             <w:shd w:fill="auto" w:val="clear"/>
             <w:tcMar>
-              <w:left w:w="40" w:type="dxa"/>
+              <w:left w:w="30" w:type="dxa"/>
             </w:tcMar>
           </w:tcPr>
           <w:p>
@@ -3295,7 +3296,7 @@
             </w:tcBorders>
             <w:shd w:fill="auto" w:val="clear"/>
             <w:tcMar>
-              <w:left w:w="40" w:type="dxa"/>
+              <w:left w:w="30" w:type="dxa"/>
             </w:tcMar>
           </w:tcPr>
           <w:p>
@@ -3325,7 +3326,7 @@
             </w:tcBorders>
             <w:shd w:fill="auto" w:val="clear"/>
             <w:tcMar>
-              <w:left w:w="40" w:type="dxa"/>
+              <w:left w:w="30" w:type="dxa"/>
             </w:tcMar>
           </w:tcPr>
           <w:p>
@@ -3379,7 +3380,7 @@
             </w:tcBorders>
             <w:shd w:fill="auto" w:val="clear"/>
             <w:tcMar>
-              <w:left w:w="40" w:type="dxa"/>
+              <w:left w:w="30" w:type="dxa"/>
             </w:tcMar>
           </w:tcPr>
           <w:p>
@@ -3409,7 +3410,7 @@
             </w:tcBorders>
             <w:shd w:fill="auto" w:val="clear"/>
             <w:tcMar>
-              <w:left w:w="40" w:type="dxa"/>
+              <w:left w:w="30" w:type="dxa"/>
             </w:tcMar>
           </w:tcPr>
           <w:p>
@@ -3509,7 +3510,7 @@
             </w:tcBorders>
             <w:shd w:fill="auto" w:val="clear"/>
             <w:tcMar>
-              <w:left w:w="40" w:type="dxa"/>
+              <w:left w:w="30" w:type="dxa"/>
             </w:tcMar>
           </w:tcPr>
           <w:p>
@@ -3539,7 +3540,7 @@
             </w:tcBorders>
             <w:shd w:fill="auto" w:val="clear"/>
             <w:tcMar>
-              <w:left w:w="40" w:type="dxa"/>
+              <w:left w:w="30" w:type="dxa"/>
             </w:tcMar>
           </w:tcPr>
           <w:p>
@@ -3610,7 +3611,7 @@
             </w:tcBorders>
             <w:shd w:fill="auto" w:val="clear"/>
             <w:tcMar>
-              <w:left w:w="40" w:type="dxa"/>
+              <w:left w:w="30" w:type="dxa"/>
             </w:tcMar>
           </w:tcPr>
           <w:p>
@@ -3640,7 +3641,7 @@
             </w:tcBorders>
             <w:shd w:fill="auto" w:val="clear"/>
             <w:tcMar>
-              <w:left w:w="40" w:type="dxa"/>
+              <w:left w:w="30" w:type="dxa"/>
             </w:tcMar>
           </w:tcPr>
           <w:p>
@@ -3685,7 +3686,7 @@
             </w:tcBorders>
             <w:shd w:fill="auto" w:val="clear"/>
             <w:tcMar>
-              <w:left w:w="40" w:type="dxa"/>
+              <w:left w:w="30" w:type="dxa"/>
             </w:tcMar>
           </w:tcPr>
           <w:p>
@@ -3715,7 +3716,7 @@
             </w:tcBorders>
             <w:shd w:fill="auto" w:val="clear"/>
             <w:tcMar>
-              <w:left w:w="40" w:type="dxa"/>
+              <w:left w:w="30" w:type="dxa"/>
             </w:tcMar>
           </w:tcPr>
           <w:p>
@@ -3797,7 +3798,7 @@
             </w:tcBorders>
             <w:shd w:fill="auto" w:val="clear"/>
             <w:tcMar>
-              <w:left w:w="40" w:type="dxa"/>
+              <w:left w:w="30" w:type="dxa"/>
             </w:tcMar>
           </w:tcPr>
           <w:p>
@@ -3827,7 +3828,7 @@
             </w:tcBorders>
             <w:shd w:fill="auto" w:val="clear"/>
             <w:tcMar>
-              <w:left w:w="40" w:type="dxa"/>
+              <w:left w:w="30" w:type="dxa"/>
             </w:tcMar>
           </w:tcPr>
           <w:p>
@@ -3864,7 +3865,7 @@
             </w:tcBorders>
             <w:shd w:fill="auto" w:val="clear"/>
             <w:tcMar>
-              <w:left w:w="40" w:type="dxa"/>
+              <w:left w:w="30" w:type="dxa"/>
             </w:tcMar>
           </w:tcPr>
           <w:p>
@@ -3894,7 +3895,7 @@
             </w:tcBorders>
             <w:shd w:fill="auto" w:val="clear"/>
             <w:tcMar>
-              <w:left w:w="40" w:type="dxa"/>
+              <w:left w:w="30" w:type="dxa"/>
             </w:tcMar>
           </w:tcPr>
           <w:p>
@@ -3931,7 +3932,7 @@
             </w:tcBorders>
             <w:shd w:fill="auto" w:val="clear"/>
             <w:tcMar>
-              <w:left w:w="40" w:type="dxa"/>
+              <w:left w:w="30" w:type="dxa"/>
             </w:tcMar>
           </w:tcPr>
           <w:p>
@@ -3961,7 +3962,7 @@
             </w:tcBorders>
             <w:shd w:fill="auto" w:val="clear"/>
             <w:tcMar>
-              <w:left w:w="40" w:type="dxa"/>
+              <w:left w:w="30" w:type="dxa"/>
             </w:tcMar>
           </w:tcPr>
           <w:p>
@@ -3998,7 +3999,7 @@
             </w:tcBorders>
             <w:shd w:fill="auto" w:val="clear"/>
             <w:tcMar>
-              <w:left w:w="40" w:type="dxa"/>
+              <w:left w:w="30" w:type="dxa"/>
             </w:tcMar>
           </w:tcPr>
           <w:p>
@@ -4028,7 +4029,7 @@
             </w:tcBorders>
             <w:shd w:fill="auto" w:val="clear"/>
             <w:tcMar>
-              <w:left w:w="40" w:type="dxa"/>
+              <w:left w:w="30" w:type="dxa"/>
             </w:tcMar>
           </w:tcPr>
           <w:p>
@@ -4065,7 +4066,7 @@
             </w:tcBorders>
             <w:shd w:fill="auto" w:val="clear"/>
             <w:tcMar>
-              <w:left w:w="40" w:type="dxa"/>
+              <w:left w:w="30" w:type="dxa"/>
             </w:tcMar>
           </w:tcPr>
           <w:p>
@@ -4095,7 +4096,7 @@
             </w:tcBorders>
             <w:shd w:fill="auto" w:val="clear"/>
             <w:tcMar>
-              <w:left w:w="40" w:type="dxa"/>
+              <w:left w:w="30" w:type="dxa"/>
             </w:tcMar>
           </w:tcPr>
           <w:p>
@@ -4254,7 +4255,7 @@
         <w:tblStyle w:val="Table4"/>
         <w:tblW w:w="9555" w:type="dxa"/>
         <w:jc w:val="left"/>
-        <w:tblInd w:w="-66" w:type="dxa"/>
+        <w:tblInd w:w="-76" w:type="dxa"/>
         <w:tblBorders>
           <w:top w:val="single" w:sz="8" w:space="0" w:color="000001"/>
           <w:left w:val="single" w:sz="8" w:space="0" w:color="000001"/>
@@ -4265,7 +4266,7 @@
         </w:tblBorders>
         <w:tblCellMar>
           <w:top w:w="100" w:type="dxa"/>
-          <w:left w:w="40" w:type="dxa"/>
+          <w:left w:w="30" w:type="dxa"/>
           <w:bottom w:w="100" w:type="dxa"/>
           <w:right w:w="100" w:type="dxa"/>
         </w:tblCellMar>
@@ -4293,7 +4294,7 @@
             </w:tcBorders>
             <w:shd w:fill="CCCCCC"/>
             <w:tcMar>
-              <w:left w:w="40" w:type="dxa"/>
+              <w:left w:w="30" w:type="dxa"/>
             </w:tcMar>
           </w:tcPr>
           <w:p>
@@ -4328,7 +4329,7 @@
             </w:tcBorders>
             <w:shd w:fill="CCCCCC"/>
             <w:tcMar>
-              <w:left w:w="40" w:type="dxa"/>
+              <w:left w:w="30" w:type="dxa"/>
             </w:tcMar>
           </w:tcPr>
           <w:p>
@@ -4363,7 +4364,7 @@
             </w:tcBorders>
             <w:shd w:fill="CCCCCC"/>
             <w:tcMar>
-              <w:left w:w="40" w:type="dxa"/>
+              <w:left w:w="30" w:type="dxa"/>
             </w:tcMar>
           </w:tcPr>
           <w:p>
@@ -4398,7 +4399,7 @@
             </w:tcBorders>
             <w:shd w:fill="CCCCCC"/>
             <w:tcMar>
-              <w:left w:w="40" w:type="dxa"/>
+              <w:left w:w="30" w:type="dxa"/>
             </w:tcMar>
           </w:tcPr>
           <w:p>
@@ -4433,7 +4434,7 @@
             </w:tcBorders>
             <w:shd w:fill="CCCCCC"/>
             <w:tcMar>
-              <w:left w:w="40" w:type="dxa"/>
+              <w:left w:w="30" w:type="dxa"/>
             </w:tcMar>
           </w:tcPr>
           <w:p>
@@ -4471,7 +4472,7 @@
             </w:tcBorders>
             <w:shd w:fill="auto" w:val="clear"/>
             <w:tcMar>
-              <w:left w:w="40" w:type="dxa"/>
+              <w:left w:w="30" w:type="dxa"/>
             </w:tcMar>
           </w:tcPr>
           <w:p>
@@ -4540,7 +4541,7 @@
             </w:tcBorders>
             <w:shd w:fill="auto" w:val="clear"/>
             <w:tcMar>
-              <w:left w:w="40" w:type="dxa"/>
+              <w:left w:w="30" w:type="dxa"/>
             </w:tcMar>
           </w:tcPr>
           <w:p>
@@ -4570,7 +4571,7 @@
             </w:tcBorders>
             <w:shd w:fill="auto" w:val="clear"/>
             <w:tcMar>
-              <w:left w:w="40" w:type="dxa"/>
+              <w:left w:w="30" w:type="dxa"/>
             </w:tcMar>
             <w:vAlign w:val="center"/>
           </w:tcPr>
@@ -4602,7 +4603,7 @@
             </w:tcBorders>
             <w:shd w:fill="auto" w:val="clear"/>
             <w:tcMar>
-              <w:left w:w="40" w:type="dxa"/>
+              <w:left w:w="30" w:type="dxa"/>
             </w:tcMar>
             <w:vAlign w:val="center"/>
           </w:tcPr>
@@ -4638,7 +4639,7 @@
             </w:tcBorders>
             <w:shd w:fill="auto" w:val="clear"/>
             <w:tcMar>
-              <w:left w:w="40" w:type="dxa"/>
+              <w:left w:w="30" w:type="dxa"/>
             </w:tcMar>
             <w:vAlign w:val="center"/>
           </w:tcPr>
@@ -4691,7 +4692,7 @@
         <w:tblStyle w:val="Table5"/>
         <w:tblW w:w="9551" w:type="dxa"/>
         <w:jc w:val="left"/>
-        <w:tblInd w:w="-66" w:type="dxa"/>
+        <w:tblInd w:w="-76" w:type="dxa"/>
         <w:tblBorders>
           <w:top w:val="single" w:sz="8" w:space="0" w:color="000001"/>
           <w:left w:val="single" w:sz="8" w:space="0" w:color="000001"/>
@@ -4702,7 +4703,7 @@
         </w:tblBorders>
         <w:tblCellMar>
           <w:top w:w="100" w:type="dxa"/>
-          <w:left w:w="40" w:type="dxa"/>
+          <w:left w:w="30" w:type="dxa"/>
           <w:bottom w:w="100" w:type="dxa"/>
           <w:right w:w="100" w:type="dxa"/>
         </w:tblCellMar>
@@ -4731,7 +4732,7 @@
             </w:tcBorders>
             <w:shd w:fill="CCCCCC"/>
             <w:tcMar>
-              <w:left w:w="40" w:type="dxa"/>
+              <w:left w:w="30" w:type="dxa"/>
             </w:tcMar>
           </w:tcPr>
           <w:p>
@@ -4766,7 +4767,7 @@
             </w:tcBorders>
             <w:shd w:fill="CCCCCC"/>
             <w:tcMar>
-              <w:left w:w="40" w:type="dxa"/>
+              <w:left w:w="30" w:type="dxa"/>
             </w:tcMar>
           </w:tcPr>
           <w:p>
@@ -4801,7 +4802,7 @@
             </w:tcBorders>
             <w:shd w:fill="CCCCCC"/>
             <w:tcMar>
-              <w:left w:w="40" w:type="dxa"/>
+              <w:left w:w="30" w:type="dxa"/>
             </w:tcMar>
           </w:tcPr>
           <w:p>
@@ -4836,7 +4837,7 @@
             </w:tcBorders>
             <w:shd w:fill="CCCCCC"/>
             <w:tcMar>
-              <w:left w:w="40" w:type="dxa"/>
+              <w:left w:w="30" w:type="dxa"/>
             </w:tcMar>
           </w:tcPr>
           <w:p>
@@ -4871,7 +4872,7 @@
             </w:tcBorders>
             <w:shd w:fill="CCCCCC"/>
             <w:tcMar>
-              <w:left w:w="40" w:type="dxa"/>
+              <w:left w:w="30" w:type="dxa"/>
             </w:tcMar>
           </w:tcPr>
           <w:p>
@@ -4906,7 +4907,7 @@
             </w:tcBorders>
             <w:shd w:fill="CCCCCC"/>
             <w:tcMar>
-              <w:left w:w="40" w:type="dxa"/>
+              <w:left w:w="30" w:type="dxa"/>
             </w:tcMar>
           </w:tcPr>
           <w:p>
@@ -4944,7 +4945,7 @@
             </w:tcBorders>
             <w:shd w:fill="auto" w:val="clear"/>
             <w:tcMar>
-              <w:left w:w="40" w:type="dxa"/>
+              <w:left w:w="30" w:type="dxa"/>
             </w:tcMar>
           </w:tcPr>
           <w:p>
@@ -5013,7 +5014,7 @@
             </w:tcBorders>
             <w:shd w:fill="auto" w:val="clear"/>
             <w:tcMar>
-              <w:left w:w="40" w:type="dxa"/>
+              <w:left w:w="30" w:type="dxa"/>
             </w:tcMar>
           </w:tcPr>
           <w:p>
@@ -5058,7 +5059,7 @@
             </w:tcBorders>
             <w:shd w:fill="auto" w:val="clear"/>
             <w:tcMar>
-              <w:left w:w="40" w:type="dxa"/>
+              <w:left w:w="30" w:type="dxa"/>
             </w:tcMar>
           </w:tcPr>
           <w:p>
@@ -5094,7 +5095,7 @@
             </w:tcBorders>
             <w:shd w:fill="auto" w:val="clear"/>
             <w:tcMar>
-              <w:left w:w="40" w:type="dxa"/>
+              <w:left w:w="30" w:type="dxa"/>
             </w:tcMar>
           </w:tcPr>
           <w:p>
@@ -5130,7 +5131,7 @@
             </w:tcBorders>
             <w:shd w:fill="auto" w:val="clear"/>
             <w:tcMar>
-              <w:left w:w="40" w:type="dxa"/>
+              <w:left w:w="30" w:type="dxa"/>
             </w:tcMar>
           </w:tcPr>
           <w:p>
@@ -5166,7 +5167,7 @@
             </w:tcBorders>
             <w:shd w:fill="auto" w:val="clear"/>
             <w:tcMar>
-              <w:left w:w="40" w:type="dxa"/>
+              <w:left w:w="30" w:type="dxa"/>
             </w:tcMar>
           </w:tcPr>
           <w:p>
@@ -5201,7 +5202,7 @@
             </w:tcBorders>
             <w:shd w:fill="auto" w:val="clear"/>
             <w:tcMar>
-              <w:left w:w="40" w:type="dxa"/>
+              <w:left w:w="30" w:type="dxa"/>
             </w:tcMar>
           </w:tcPr>
           <w:p>
@@ -5270,7 +5271,7 @@
             </w:tcBorders>
             <w:shd w:fill="auto" w:val="clear"/>
             <w:tcMar>
-              <w:left w:w="40" w:type="dxa"/>
+              <w:left w:w="30" w:type="dxa"/>
             </w:tcMar>
           </w:tcPr>
           <w:p>
@@ -5302,7 +5303,7 @@
             </w:tcBorders>
             <w:shd w:fill="auto" w:val="clear"/>
             <w:tcMar>
-              <w:left w:w="40" w:type="dxa"/>
+              <w:left w:w="30" w:type="dxa"/>
             </w:tcMar>
           </w:tcPr>
           <w:p>
@@ -5338,7 +5339,7 @@
             </w:tcBorders>
             <w:shd w:fill="auto" w:val="clear"/>
             <w:tcMar>
-              <w:left w:w="40" w:type="dxa"/>
+              <w:left w:w="30" w:type="dxa"/>
             </w:tcMar>
           </w:tcPr>
           <w:p>
@@ -5374,7 +5375,7 @@
             </w:tcBorders>
             <w:shd w:fill="auto" w:val="clear"/>
             <w:tcMar>
-              <w:left w:w="40" w:type="dxa"/>
+              <w:left w:w="30" w:type="dxa"/>
             </w:tcMar>
           </w:tcPr>
           <w:p>
@@ -5410,7 +5411,7 @@
             </w:tcBorders>
             <w:shd w:fill="auto" w:val="clear"/>
             <w:tcMar>
-              <w:left w:w="40" w:type="dxa"/>
+              <w:left w:w="30" w:type="dxa"/>
             </w:tcMar>
           </w:tcPr>
           <w:p>
@@ -5445,7 +5446,7 @@
             </w:tcBorders>
             <w:shd w:fill="auto" w:val="clear"/>
             <w:tcMar>
-              <w:left w:w="40" w:type="dxa"/>
+              <w:left w:w="30" w:type="dxa"/>
             </w:tcMar>
           </w:tcPr>
           <w:p>
@@ -5514,7 +5515,7 @@
             </w:tcBorders>
             <w:shd w:fill="auto" w:val="clear"/>
             <w:tcMar>
-              <w:left w:w="40" w:type="dxa"/>
+              <w:left w:w="30" w:type="dxa"/>
             </w:tcMar>
           </w:tcPr>
           <w:p>
@@ -5546,7 +5547,7 @@
             </w:tcBorders>
             <w:shd w:fill="auto" w:val="clear"/>
             <w:tcMar>
-              <w:left w:w="40" w:type="dxa"/>
+              <w:left w:w="30" w:type="dxa"/>
             </w:tcMar>
           </w:tcPr>
           <w:p>
@@ -5584,7 +5585,7 @@
             </w:tcBorders>
             <w:shd w:fill="auto" w:val="clear"/>
             <w:tcMar>
-              <w:left w:w="40" w:type="dxa"/>
+              <w:left w:w="30" w:type="dxa"/>
             </w:tcMar>
           </w:tcPr>
           <w:p>
@@ -5622,7 +5623,7 @@
             </w:tcBorders>
             <w:shd w:fill="auto" w:val="clear"/>
             <w:tcMar>
-              <w:left w:w="40" w:type="dxa"/>
+              <w:left w:w="30" w:type="dxa"/>
             </w:tcMar>
           </w:tcPr>
           <w:p>
@@ -5658,7 +5659,7 @@
             </w:tcBorders>
             <w:shd w:fill="auto" w:val="clear"/>
             <w:tcMar>
-              <w:left w:w="40" w:type="dxa"/>
+              <w:left w:w="30" w:type="dxa"/>
             </w:tcMar>
           </w:tcPr>
           <w:p>
@@ -5693,7 +5694,7 @@
             </w:tcBorders>
             <w:shd w:fill="auto" w:val="clear"/>
             <w:tcMar>
-              <w:left w:w="40" w:type="dxa"/>
+              <w:left w:w="30" w:type="dxa"/>
             </w:tcMar>
           </w:tcPr>
           <w:p>
@@ -5762,7 +5763,7 @@
             </w:tcBorders>
             <w:shd w:fill="auto" w:val="clear"/>
             <w:tcMar>
-              <w:left w:w="40" w:type="dxa"/>
+              <w:left w:w="30" w:type="dxa"/>
             </w:tcMar>
           </w:tcPr>
           <w:p>
@@ -5795,7 +5796,7 @@
             </w:tcBorders>
             <w:shd w:fill="auto" w:val="clear"/>
             <w:tcMar>
-              <w:left w:w="40" w:type="dxa"/>
+              <w:left w:w="30" w:type="dxa"/>
             </w:tcMar>
           </w:tcPr>
           <w:p>
@@ -5835,7 +5836,7 @@
             </w:tcBorders>
             <w:shd w:fill="auto" w:val="clear"/>
             <w:tcMar>
-              <w:left w:w="40" w:type="dxa"/>
+              <w:left w:w="30" w:type="dxa"/>
             </w:tcMar>
           </w:tcPr>
           <w:p>
@@ -5875,7 +5876,7 @@
             </w:tcBorders>
             <w:shd w:fill="auto" w:val="clear"/>
             <w:tcMar>
-              <w:left w:w="40" w:type="dxa"/>
+              <w:left w:w="30" w:type="dxa"/>
             </w:tcMar>
           </w:tcPr>
           <w:p>
@@ -5915,7 +5916,7 @@
             </w:tcBorders>
             <w:shd w:fill="auto" w:val="clear"/>
             <w:tcMar>
-              <w:left w:w="40" w:type="dxa"/>
+              <w:left w:w="30" w:type="dxa"/>
             </w:tcMar>
           </w:tcPr>
           <w:p>
@@ -5951,7 +5952,7 @@
             </w:tcBorders>
             <w:shd w:fill="auto" w:val="clear"/>
             <w:tcMar>
-              <w:left w:w="40" w:type="dxa"/>
+              <w:left w:w="30" w:type="dxa"/>
             </w:tcMar>
           </w:tcPr>
           <w:p>
@@ -6020,7 +6021,7 @@
             </w:tcBorders>
             <w:shd w:fill="auto" w:val="clear"/>
             <w:tcMar>
-              <w:left w:w="40" w:type="dxa"/>
+              <w:left w:w="30" w:type="dxa"/>
             </w:tcMar>
           </w:tcPr>
           <w:p>
@@ -6052,7 +6053,7 @@
             </w:tcBorders>
             <w:shd w:fill="auto" w:val="clear"/>
             <w:tcMar>
-              <w:left w:w="40" w:type="dxa"/>
+              <w:left w:w="30" w:type="dxa"/>
             </w:tcMar>
           </w:tcPr>
           <w:p>
@@ -6086,7 +6087,7 @@
             </w:tcBorders>
             <w:shd w:fill="auto" w:val="clear"/>
             <w:tcMar>
-              <w:left w:w="40" w:type="dxa"/>
+              <w:left w:w="30" w:type="dxa"/>
             </w:tcMar>
           </w:tcPr>
           <w:p>
@@ -6120,7 +6121,7 @@
             </w:tcBorders>
             <w:shd w:fill="auto" w:val="clear"/>
             <w:tcMar>
-              <w:left w:w="40" w:type="dxa"/>
+              <w:left w:w="30" w:type="dxa"/>
             </w:tcMar>
           </w:tcPr>
           <w:p>
@@ -6154,7 +6155,7 @@
             </w:tcBorders>
             <w:shd w:fill="auto" w:val="clear"/>
             <w:tcMar>
-              <w:left w:w="40" w:type="dxa"/>
+              <w:left w:w="30" w:type="dxa"/>
             </w:tcMar>
           </w:tcPr>
           <w:p>
@@ -6227,7 +6228,7 @@
         <w:tblStyle w:val="Table6"/>
         <w:tblW w:w="9555" w:type="dxa"/>
         <w:jc w:val="left"/>
-        <w:tblInd w:w="-66" w:type="dxa"/>
+        <w:tblInd w:w="-76" w:type="dxa"/>
         <w:tblBorders>
           <w:top w:val="single" w:sz="8" w:space="0" w:color="000001"/>
           <w:left w:val="single" w:sz="8" w:space="0" w:color="000001"/>
@@ -6238,7 +6239,7 @@
         </w:tblBorders>
         <w:tblCellMar>
           <w:top w:w="100" w:type="dxa"/>
-          <w:left w:w="40" w:type="dxa"/>
+          <w:left w:w="30" w:type="dxa"/>
           <w:bottom w:w="100" w:type="dxa"/>
           <w:right w:w="100" w:type="dxa"/>
         </w:tblCellMar>
@@ -6266,7 +6267,7 @@
             </w:tcBorders>
             <w:shd w:fill="CCCCCC"/>
             <w:tcMar>
-              <w:left w:w="40" w:type="dxa"/>
+              <w:left w:w="30" w:type="dxa"/>
             </w:tcMar>
           </w:tcPr>
           <w:p>
@@ -6301,7 +6302,7 @@
             </w:tcBorders>
             <w:shd w:fill="CCCCCC"/>
             <w:tcMar>
-              <w:left w:w="40" w:type="dxa"/>
+              <w:left w:w="30" w:type="dxa"/>
             </w:tcMar>
           </w:tcPr>
           <w:p>
@@ -6336,7 +6337,7 @@
             </w:tcBorders>
             <w:shd w:fill="CCCCCC"/>
             <w:tcMar>
-              <w:left w:w="40" w:type="dxa"/>
+              <w:left w:w="30" w:type="dxa"/>
             </w:tcMar>
           </w:tcPr>
           <w:p>
@@ -6371,7 +6372,7 @@
             </w:tcBorders>
             <w:shd w:fill="CCCCCC"/>
             <w:tcMar>
-              <w:left w:w="40" w:type="dxa"/>
+              <w:left w:w="30" w:type="dxa"/>
             </w:tcMar>
           </w:tcPr>
           <w:p>
@@ -6406,7 +6407,7 @@
             </w:tcBorders>
             <w:shd w:fill="CCCCCC"/>
             <w:tcMar>
-              <w:left w:w="40" w:type="dxa"/>
+              <w:left w:w="30" w:type="dxa"/>
             </w:tcMar>
           </w:tcPr>
           <w:p>
@@ -6444,7 +6445,7 @@
             </w:tcBorders>
             <w:shd w:fill="auto" w:val="clear"/>
             <w:tcMar>
-              <w:left w:w="40" w:type="dxa"/>
+              <w:left w:w="30" w:type="dxa"/>
             </w:tcMar>
           </w:tcPr>
           <w:p>
@@ -6513,7 +6514,7 @@
             </w:tcBorders>
             <w:shd w:fill="auto" w:val="clear"/>
             <w:tcMar>
-              <w:left w:w="40" w:type="dxa"/>
+              <w:left w:w="30" w:type="dxa"/>
             </w:tcMar>
           </w:tcPr>
           <w:p>
@@ -6543,7 +6544,7 @@
             </w:tcBorders>
             <w:shd w:fill="auto" w:val="clear"/>
             <w:tcMar>
-              <w:left w:w="40" w:type="dxa"/>
+              <w:left w:w="30" w:type="dxa"/>
             </w:tcMar>
             <w:vAlign w:val="center"/>
           </w:tcPr>
@@ -6575,7 +6576,7 @@
             </w:tcBorders>
             <w:shd w:fill="auto" w:val="clear"/>
             <w:tcMar>
-              <w:left w:w="40" w:type="dxa"/>
+              <w:left w:w="30" w:type="dxa"/>
             </w:tcMar>
             <w:vAlign w:val="center"/>
           </w:tcPr>
@@ -6611,7 +6612,7 @@
             </w:tcBorders>
             <w:shd w:fill="auto" w:val="clear"/>
             <w:tcMar>
-              <w:left w:w="40" w:type="dxa"/>
+              <w:left w:w="30" w:type="dxa"/>
             </w:tcMar>
             <w:vAlign w:val="center"/>
           </w:tcPr>
@@ -6719,7 +6720,7 @@
         <w:tblStyle w:val="Table7"/>
         <w:tblW w:w="9900" w:type="dxa"/>
         <w:jc w:val="left"/>
-        <w:tblInd w:w="-66" w:type="dxa"/>
+        <w:tblInd w:w="-76" w:type="dxa"/>
         <w:tblBorders>
           <w:top w:val="single" w:sz="8" w:space="0" w:color="000001"/>
           <w:left w:val="single" w:sz="8" w:space="0" w:color="000001"/>
@@ -6730,7 +6731,7 @@
         </w:tblBorders>
         <w:tblCellMar>
           <w:top w:w="100" w:type="dxa"/>
-          <w:left w:w="40" w:type="dxa"/>
+          <w:left w:w="30" w:type="dxa"/>
           <w:bottom w:w="100" w:type="dxa"/>
           <w:right w:w="100" w:type="dxa"/>
         </w:tblCellMar>
@@ -6739,10 +6740,10 @@
       <w:tblGrid>
         <w:gridCol w:w="1560"/>
         <w:gridCol w:w="3704"/>
-        <w:gridCol w:w="376"/>
+        <w:gridCol w:w="377"/>
         <w:gridCol w:w="1172"/>
         <w:gridCol w:w="1559"/>
-        <w:gridCol w:w="1528"/>
+        <w:gridCol w:w="1527"/>
       </w:tblGrid>
       <w:tr>
         <w:trPr/>
@@ -6759,7 +6760,7 @@
             </w:tcBorders>
             <w:shd w:fill="CCCCCC"/>
             <w:tcMar>
-              <w:left w:w="40" w:type="dxa"/>
+              <w:left w:w="30" w:type="dxa"/>
             </w:tcMar>
           </w:tcPr>
           <w:p>
@@ -6794,7 +6795,7 @@
             </w:tcBorders>
             <w:shd w:fill="CCCCCC"/>
             <w:tcMar>
-              <w:left w:w="40" w:type="dxa"/>
+              <w:left w:w="30" w:type="dxa"/>
             </w:tcMar>
           </w:tcPr>
           <w:p>
@@ -6818,7 +6819,7 @@
         </w:tc>
         <w:tc>
           <w:tcPr>
-            <w:tcW w:w="376" w:type="dxa"/>
+            <w:tcW w:w="377" w:type="dxa"/>
             <w:tcBorders>
               <w:top w:val="single" w:sz="8" w:space="0" w:color="000001"/>
               <w:left w:val="single" w:sz="8" w:space="0" w:color="000001"/>
@@ -6829,7 +6830,7 @@
             </w:tcBorders>
             <w:shd w:fill="CCCCCC"/>
             <w:tcMar>
-              <w:left w:w="40" w:type="dxa"/>
+              <w:left w:w="30" w:type="dxa"/>
             </w:tcMar>
           </w:tcPr>
           <w:p>
@@ -6864,7 +6865,7 @@
             </w:tcBorders>
             <w:shd w:fill="CCCCCC"/>
             <w:tcMar>
-              <w:left w:w="40" w:type="dxa"/>
+              <w:left w:w="30" w:type="dxa"/>
             </w:tcMar>
           </w:tcPr>
           <w:p>
@@ -6899,7 +6900,7 @@
             </w:tcBorders>
             <w:shd w:fill="CCCCCC"/>
             <w:tcMar>
-              <w:left w:w="40" w:type="dxa"/>
+              <w:left w:w="30" w:type="dxa"/>
             </w:tcMar>
           </w:tcPr>
           <w:p>
@@ -6923,7 +6924,7 @@
         </w:tc>
         <w:tc>
           <w:tcPr>
-            <w:tcW w:w="1528" w:type="dxa"/>
+            <w:tcW w:w="1527" w:type="dxa"/>
             <w:tcBorders>
               <w:top w:val="single" w:sz="8" w:space="0" w:color="000001"/>
               <w:left w:val="single" w:sz="8" w:space="0" w:color="000001"/>
@@ -6934,7 +6935,7 @@
             </w:tcBorders>
             <w:shd w:fill="CCCCCC"/>
             <w:tcMar>
-              <w:left w:w="40" w:type="dxa"/>
+              <w:left w:w="30" w:type="dxa"/>
             </w:tcMar>
           </w:tcPr>
           <w:p>
@@ -6972,7 +6973,7 @@
             </w:tcBorders>
             <w:shd w:fill="auto" w:val="clear"/>
             <w:tcMar>
-              <w:left w:w="40" w:type="dxa"/>
+              <w:left w:w="30" w:type="dxa"/>
             </w:tcMar>
           </w:tcPr>
           <w:p>
@@ -7041,7 +7042,7 @@
             </w:tcBorders>
             <w:shd w:fill="auto" w:val="clear"/>
             <w:tcMar>
-              <w:left w:w="40" w:type="dxa"/>
+              <w:left w:w="30" w:type="dxa"/>
             </w:tcMar>
           </w:tcPr>
           <w:p>
@@ -7075,18 +7076,18 @@
         </w:tc>
         <w:tc>
           <w:tcPr>
-            <w:tcW w:w="376" w:type="dxa"/>
-            <w:tcBorders>
-              <w:top w:val="single" w:sz="8" w:space="0" w:color="000001"/>
-              <w:left w:val="single" w:sz="8" w:space="0" w:color="000001"/>
-              <w:bottom w:val="single" w:sz="8" w:space="0" w:color="000001"/>
-              <w:right w:val="single" w:sz="8" w:space="0" w:color="000001"/>
-              <w:insideH w:val="single" w:sz="8" w:space="0" w:color="000001"/>
-              <w:insideV w:val="single" w:sz="8" w:space="0" w:color="000001"/>
-            </w:tcBorders>
-            <w:shd w:fill="auto" w:val="clear"/>
-            <w:tcMar>
-              <w:left w:w="40" w:type="dxa"/>
+            <w:tcW w:w="377" w:type="dxa"/>
+            <w:tcBorders>
+              <w:top w:val="single" w:sz="8" w:space="0" w:color="000001"/>
+              <w:left w:val="single" w:sz="8" w:space="0" w:color="000001"/>
+              <w:bottom w:val="single" w:sz="8" w:space="0" w:color="000001"/>
+              <w:right w:val="single" w:sz="8" w:space="0" w:color="000001"/>
+              <w:insideH w:val="single" w:sz="8" w:space="0" w:color="000001"/>
+              <w:insideV w:val="single" w:sz="8" w:space="0" w:color="000001"/>
+            </w:tcBorders>
+            <w:shd w:fill="auto" w:val="clear"/>
+            <w:tcMar>
+              <w:left w:w="30" w:type="dxa"/>
             </w:tcMar>
           </w:tcPr>
           <w:p>
@@ -7122,7 +7123,7 @@
             </w:tcBorders>
             <w:shd w:fill="auto" w:val="clear"/>
             <w:tcMar>
-              <w:left w:w="40" w:type="dxa"/>
+              <w:left w:w="30" w:type="dxa"/>
             </w:tcMar>
           </w:tcPr>
           <w:p>
@@ -7158,7 +7159,7 @@
             </w:tcBorders>
             <w:shd w:fill="auto" w:val="clear"/>
             <w:tcMar>
-              <w:left w:w="40" w:type="dxa"/>
+              <w:left w:w="30" w:type="dxa"/>
             </w:tcMar>
           </w:tcPr>
           <w:p>
@@ -7183,18 +7184,18 @@
         </w:tc>
         <w:tc>
           <w:tcPr>
-            <w:tcW w:w="1528" w:type="dxa"/>
-            <w:tcBorders>
-              <w:top w:val="single" w:sz="8" w:space="0" w:color="000001"/>
-              <w:left w:val="single" w:sz="8" w:space="0" w:color="000001"/>
-              <w:bottom w:val="single" w:sz="8" w:space="0" w:color="000001"/>
-              <w:right w:val="single" w:sz="8" w:space="0" w:color="000001"/>
-              <w:insideH w:val="single" w:sz="8" w:space="0" w:color="000001"/>
-              <w:insideV w:val="single" w:sz="8" w:space="0" w:color="000001"/>
-            </w:tcBorders>
-            <w:shd w:fill="auto" w:val="clear"/>
-            <w:tcMar>
-              <w:left w:w="40" w:type="dxa"/>
+            <w:tcW w:w="1527" w:type="dxa"/>
+            <w:tcBorders>
+              <w:top w:val="single" w:sz="8" w:space="0" w:color="000001"/>
+              <w:left w:val="single" w:sz="8" w:space="0" w:color="000001"/>
+              <w:bottom w:val="single" w:sz="8" w:space="0" w:color="000001"/>
+              <w:right w:val="single" w:sz="8" w:space="0" w:color="000001"/>
+              <w:insideH w:val="single" w:sz="8" w:space="0" w:color="000001"/>
+              <w:insideV w:val="single" w:sz="8" w:space="0" w:color="000001"/>
+            </w:tcBorders>
+            <w:shd w:fill="auto" w:val="clear"/>
+            <w:tcMar>
+              <w:left w:w="30" w:type="dxa"/>
             </w:tcMar>
           </w:tcPr>
           <w:p>
@@ -7229,7 +7230,7 @@
             </w:tcBorders>
             <w:shd w:fill="auto" w:val="clear"/>
             <w:tcMar>
-              <w:left w:w="40" w:type="dxa"/>
+              <w:left w:w="30" w:type="dxa"/>
             </w:tcMar>
           </w:tcPr>
           <w:p>
@@ -7298,7 +7299,7 @@
             </w:tcBorders>
             <w:shd w:fill="auto" w:val="clear"/>
             <w:tcMar>
-              <w:left w:w="40" w:type="dxa"/>
+              <w:left w:w="30" w:type="dxa"/>
             </w:tcMar>
           </w:tcPr>
           <w:p>
@@ -7319,18 +7320,18 @@
         </w:tc>
         <w:tc>
           <w:tcPr>
-            <w:tcW w:w="376" w:type="dxa"/>
-            <w:tcBorders>
-              <w:top w:val="single" w:sz="8" w:space="0" w:color="000001"/>
-              <w:left w:val="single" w:sz="8" w:space="0" w:color="000001"/>
-              <w:bottom w:val="single" w:sz="8" w:space="0" w:color="000001"/>
-              <w:right w:val="single" w:sz="8" w:space="0" w:color="000001"/>
-              <w:insideH w:val="single" w:sz="8" w:space="0" w:color="000001"/>
-              <w:insideV w:val="single" w:sz="8" w:space="0" w:color="000001"/>
-            </w:tcBorders>
-            <w:shd w:fill="auto" w:val="clear"/>
-            <w:tcMar>
-              <w:left w:w="40" w:type="dxa"/>
+            <w:tcW w:w="377" w:type="dxa"/>
+            <w:tcBorders>
+              <w:top w:val="single" w:sz="8" w:space="0" w:color="000001"/>
+              <w:left w:val="single" w:sz="8" w:space="0" w:color="000001"/>
+              <w:bottom w:val="single" w:sz="8" w:space="0" w:color="000001"/>
+              <w:right w:val="single" w:sz="8" w:space="0" w:color="000001"/>
+              <w:insideH w:val="single" w:sz="8" w:space="0" w:color="000001"/>
+              <w:insideV w:val="single" w:sz="8" w:space="0" w:color="000001"/>
+            </w:tcBorders>
+            <w:shd w:fill="auto" w:val="clear"/>
+            <w:tcMar>
+              <w:left w:w="30" w:type="dxa"/>
             </w:tcMar>
           </w:tcPr>
           <w:p>
@@ -7366,7 +7367,7 @@
             </w:tcBorders>
             <w:shd w:fill="auto" w:val="clear"/>
             <w:tcMar>
-              <w:left w:w="40" w:type="dxa"/>
+              <w:left w:w="30" w:type="dxa"/>
             </w:tcMar>
           </w:tcPr>
           <w:p>
@@ -7402,7 +7403,7 @@
             </w:tcBorders>
             <w:shd w:fill="auto" w:val="clear"/>
             <w:tcMar>
-              <w:left w:w="40" w:type="dxa"/>
+              <w:left w:w="30" w:type="dxa"/>
             </w:tcMar>
           </w:tcPr>
           <w:p>
@@ -7427,18 +7428,18 @@
         </w:tc>
         <w:tc>
           <w:tcPr>
-            <w:tcW w:w="1528" w:type="dxa"/>
-            <w:tcBorders>
-              <w:top w:val="single" w:sz="8" w:space="0" w:color="000001"/>
-              <w:left w:val="single" w:sz="8" w:space="0" w:color="000001"/>
-              <w:bottom w:val="single" w:sz="8" w:space="0" w:color="000001"/>
-              <w:right w:val="single" w:sz="8" w:space="0" w:color="000001"/>
-              <w:insideH w:val="single" w:sz="8" w:space="0" w:color="000001"/>
-              <w:insideV w:val="single" w:sz="8" w:space="0" w:color="000001"/>
-            </w:tcBorders>
-            <w:shd w:fill="auto" w:val="clear"/>
-            <w:tcMar>
-              <w:left w:w="40" w:type="dxa"/>
+            <w:tcW w:w="1527" w:type="dxa"/>
+            <w:tcBorders>
+              <w:top w:val="single" w:sz="8" w:space="0" w:color="000001"/>
+              <w:left w:val="single" w:sz="8" w:space="0" w:color="000001"/>
+              <w:bottom w:val="single" w:sz="8" w:space="0" w:color="000001"/>
+              <w:right w:val="single" w:sz="8" w:space="0" w:color="000001"/>
+              <w:insideH w:val="single" w:sz="8" w:space="0" w:color="000001"/>
+              <w:insideV w:val="single" w:sz="8" w:space="0" w:color="000001"/>
+            </w:tcBorders>
+            <w:shd w:fill="auto" w:val="clear"/>
+            <w:tcMar>
+              <w:left w:w="30" w:type="dxa"/>
             </w:tcMar>
           </w:tcPr>
           <w:p>
@@ -7473,7 +7474,7 @@
             </w:tcBorders>
             <w:shd w:fill="auto" w:val="clear"/>
             <w:tcMar>
-              <w:left w:w="40" w:type="dxa"/>
+              <w:left w:w="30" w:type="dxa"/>
             </w:tcMar>
           </w:tcPr>
           <w:p>
@@ -7542,7 +7543,7 @@
             </w:tcBorders>
             <w:shd w:fill="auto" w:val="clear"/>
             <w:tcMar>
-              <w:left w:w="40" w:type="dxa"/>
+              <w:left w:w="30" w:type="dxa"/>
             </w:tcMar>
           </w:tcPr>
           <w:p>
@@ -7563,18 +7564,18 @@
         </w:tc>
         <w:tc>
           <w:tcPr>
-            <w:tcW w:w="376" w:type="dxa"/>
-            <w:tcBorders>
-              <w:top w:val="single" w:sz="8" w:space="0" w:color="000001"/>
-              <w:left w:val="single" w:sz="8" w:space="0" w:color="000001"/>
-              <w:bottom w:val="single" w:sz="8" w:space="0" w:color="000001"/>
-              <w:right w:val="single" w:sz="8" w:space="0" w:color="000001"/>
-              <w:insideH w:val="single" w:sz="8" w:space="0" w:color="000001"/>
-              <w:insideV w:val="single" w:sz="8" w:space="0" w:color="000001"/>
-            </w:tcBorders>
-            <w:shd w:fill="auto" w:val="clear"/>
-            <w:tcMar>
-              <w:left w:w="40" w:type="dxa"/>
+            <w:tcW w:w="377" w:type="dxa"/>
+            <w:tcBorders>
+              <w:top w:val="single" w:sz="8" w:space="0" w:color="000001"/>
+              <w:left w:val="single" w:sz="8" w:space="0" w:color="000001"/>
+              <w:bottom w:val="single" w:sz="8" w:space="0" w:color="000001"/>
+              <w:right w:val="single" w:sz="8" w:space="0" w:color="000001"/>
+              <w:insideH w:val="single" w:sz="8" w:space="0" w:color="000001"/>
+              <w:insideV w:val="single" w:sz="8" w:space="0" w:color="000001"/>
+            </w:tcBorders>
+            <w:shd w:fill="auto" w:val="clear"/>
+            <w:tcMar>
+              <w:left w:w="30" w:type="dxa"/>
             </w:tcMar>
           </w:tcPr>
           <w:p>
@@ -7612,7 +7613,7 @@
             </w:tcBorders>
             <w:shd w:fill="auto" w:val="clear"/>
             <w:tcMar>
-              <w:left w:w="40" w:type="dxa"/>
+              <w:left w:w="30" w:type="dxa"/>
             </w:tcMar>
           </w:tcPr>
           <w:p>
@@ -7650,7 +7651,7 @@
             </w:tcBorders>
             <w:shd w:fill="auto" w:val="clear"/>
             <w:tcMar>
-              <w:left w:w="40" w:type="dxa"/>
+              <w:left w:w="30" w:type="dxa"/>
             </w:tcMar>
           </w:tcPr>
           <w:p>
@@ -7675,18 +7676,18 @@
         </w:tc>
         <w:tc>
           <w:tcPr>
-            <w:tcW w:w="1528" w:type="dxa"/>
-            <w:tcBorders>
-              <w:top w:val="single" w:sz="8" w:space="0" w:color="000001"/>
-              <w:left w:val="single" w:sz="8" w:space="0" w:color="000001"/>
-              <w:bottom w:val="single" w:sz="8" w:space="0" w:color="000001"/>
-              <w:right w:val="single" w:sz="8" w:space="0" w:color="000001"/>
-              <w:insideH w:val="single" w:sz="8" w:space="0" w:color="000001"/>
-              <w:insideV w:val="single" w:sz="8" w:space="0" w:color="000001"/>
-            </w:tcBorders>
-            <w:shd w:fill="auto" w:val="clear"/>
-            <w:tcMar>
-              <w:left w:w="40" w:type="dxa"/>
+            <w:tcW w:w="1527" w:type="dxa"/>
+            <w:tcBorders>
+              <w:top w:val="single" w:sz="8" w:space="0" w:color="000001"/>
+              <w:left w:val="single" w:sz="8" w:space="0" w:color="000001"/>
+              <w:bottom w:val="single" w:sz="8" w:space="0" w:color="000001"/>
+              <w:right w:val="single" w:sz="8" w:space="0" w:color="000001"/>
+              <w:insideH w:val="single" w:sz="8" w:space="0" w:color="000001"/>
+              <w:insideV w:val="single" w:sz="8" w:space="0" w:color="000001"/>
+            </w:tcBorders>
+            <w:shd w:fill="auto" w:val="clear"/>
+            <w:tcMar>
+              <w:left w:w="30" w:type="dxa"/>
             </w:tcMar>
           </w:tcPr>
           <w:p>
@@ -7721,7 +7722,7 @@
             </w:tcBorders>
             <w:shd w:fill="auto" w:val="clear"/>
             <w:tcMar>
-              <w:left w:w="40" w:type="dxa"/>
+              <w:left w:w="30" w:type="dxa"/>
             </w:tcMar>
           </w:tcPr>
           <w:p>
@@ -7790,7 +7791,7 @@
             </w:tcBorders>
             <w:shd w:fill="auto" w:val="clear"/>
             <w:tcMar>
-              <w:left w:w="40" w:type="dxa"/>
+              <w:left w:w="30" w:type="dxa"/>
             </w:tcMar>
           </w:tcPr>
           <w:p>
@@ -7812,18 +7813,18 @@
         </w:tc>
         <w:tc>
           <w:tcPr>
-            <w:tcW w:w="376" w:type="dxa"/>
-            <w:tcBorders>
-              <w:top w:val="single" w:sz="8" w:space="0" w:color="000001"/>
-              <w:left w:val="single" w:sz="8" w:space="0" w:color="000001"/>
-              <w:bottom w:val="single" w:sz="8" w:space="0" w:color="000001"/>
-              <w:right w:val="single" w:sz="8" w:space="0" w:color="000001"/>
-              <w:insideH w:val="single" w:sz="8" w:space="0" w:color="000001"/>
-              <w:insideV w:val="single" w:sz="8" w:space="0" w:color="000001"/>
-            </w:tcBorders>
-            <w:shd w:fill="auto" w:val="clear"/>
-            <w:tcMar>
-              <w:left w:w="40" w:type="dxa"/>
+            <w:tcW w:w="377" w:type="dxa"/>
+            <w:tcBorders>
+              <w:top w:val="single" w:sz="8" w:space="0" w:color="000001"/>
+              <w:left w:val="single" w:sz="8" w:space="0" w:color="000001"/>
+              <w:bottom w:val="single" w:sz="8" w:space="0" w:color="000001"/>
+              <w:right w:val="single" w:sz="8" w:space="0" w:color="000001"/>
+              <w:insideH w:val="single" w:sz="8" w:space="0" w:color="000001"/>
+              <w:insideV w:val="single" w:sz="8" w:space="0" w:color="000001"/>
+            </w:tcBorders>
+            <w:shd w:fill="auto" w:val="clear"/>
+            <w:tcMar>
+              <w:left w:w="30" w:type="dxa"/>
             </w:tcMar>
           </w:tcPr>
           <w:p>
@@ -7863,7 +7864,7 @@
             </w:tcBorders>
             <w:shd w:fill="auto" w:val="clear"/>
             <w:tcMar>
-              <w:left w:w="40" w:type="dxa"/>
+              <w:left w:w="30" w:type="dxa"/>
             </w:tcMar>
           </w:tcPr>
           <w:p>
@@ -7903,7 +7904,7 @@
             </w:tcBorders>
             <w:shd w:fill="auto" w:val="clear"/>
             <w:tcMar>
-              <w:left w:w="40" w:type="dxa"/>
+              <w:left w:w="30" w:type="dxa"/>
             </w:tcMar>
           </w:tcPr>
           <w:p>
@@ -7932,18 +7933,18 @@
         </w:tc>
         <w:tc>
           <w:tcPr>
-            <w:tcW w:w="1528" w:type="dxa"/>
-            <w:tcBorders>
-              <w:top w:val="single" w:sz="8" w:space="0" w:color="000001"/>
-              <w:left w:val="single" w:sz="8" w:space="0" w:color="000001"/>
-              <w:bottom w:val="single" w:sz="8" w:space="0" w:color="000001"/>
-              <w:right w:val="single" w:sz="8" w:space="0" w:color="000001"/>
-              <w:insideH w:val="single" w:sz="8" w:space="0" w:color="000001"/>
-              <w:insideV w:val="single" w:sz="8" w:space="0" w:color="000001"/>
-            </w:tcBorders>
-            <w:shd w:fill="auto" w:val="clear"/>
-            <w:tcMar>
-              <w:left w:w="40" w:type="dxa"/>
+            <w:tcW w:w="1527" w:type="dxa"/>
+            <w:tcBorders>
+              <w:top w:val="single" w:sz="8" w:space="0" w:color="000001"/>
+              <w:left w:val="single" w:sz="8" w:space="0" w:color="000001"/>
+              <w:bottom w:val="single" w:sz="8" w:space="0" w:color="000001"/>
+              <w:right w:val="single" w:sz="8" w:space="0" w:color="000001"/>
+              <w:insideH w:val="single" w:sz="8" w:space="0" w:color="000001"/>
+              <w:insideV w:val="single" w:sz="8" w:space="0" w:color="000001"/>
+            </w:tcBorders>
+            <w:shd w:fill="auto" w:val="clear"/>
+            <w:tcMar>
+              <w:left w:w="30" w:type="dxa"/>
             </w:tcMar>
           </w:tcPr>
           <w:p>
@@ -7979,7 +7980,7 @@
             </w:tcBorders>
             <w:shd w:fill="auto" w:val="clear"/>
             <w:tcMar>
-              <w:left w:w="40" w:type="dxa"/>
+              <w:left w:w="30" w:type="dxa"/>
             </w:tcMar>
           </w:tcPr>
           <w:p>
@@ -8048,7 +8049,7 @@
             </w:tcBorders>
             <w:shd w:fill="auto" w:val="clear"/>
             <w:tcMar>
-              <w:left w:w="40" w:type="dxa"/>
+              <w:left w:w="30" w:type="dxa"/>
             </w:tcMar>
           </w:tcPr>
           <w:p>
@@ -8071,18 +8072,18 @@
         </w:tc>
         <w:tc>
           <w:tcPr>
-            <w:tcW w:w="376" w:type="dxa"/>
-            <w:tcBorders>
-              <w:top w:val="single" w:sz="8" w:space="0" w:color="000001"/>
-              <w:left w:val="single" w:sz="8" w:space="0" w:color="000001"/>
-              <w:bottom w:val="single" w:sz="8" w:space="0" w:color="000001"/>
-              <w:right w:val="single" w:sz="8" w:space="0" w:color="000001"/>
-              <w:insideH w:val="single" w:sz="8" w:space="0" w:color="000001"/>
-              <w:insideV w:val="single" w:sz="8" w:space="0" w:color="000001"/>
-            </w:tcBorders>
-            <w:shd w:fill="auto" w:val="clear"/>
-            <w:tcMar>
-              <w:left w:w="40" w:type="dxa"/>
+            <w:tcW w:w="377" w:type="dxa"/>
+            <w:tcBorders>
+              <w:top w:val="single" w:sz="8" w:space="0" w:color="000001"/>
+              <w:left w:val="single" w:sz="8" w:space="0" w:color="000001"/>
+              <w:bottom w:val="single" w:sz="8" w:space="0" w:color="000001"/>
+              <w:right w:val="single" w:sz="8" w:space="0" w:color="000001"/>
+              <w:insideH w:val="single" w:sz="8" w:space="0" w:color="000001"/>
+              <w:insideV w:val="single" w:sz="8" w:space="0" w:color="000001"/>
+            </w:tcBorders>
+            <w:shd w:fill="auto" w:val="clear"/>
+            <w:tcMar>
+              <w:left w:w="30" w:type="dxa"/>
             </w:tcMar>
           </w:tcPr>
           <w:p>
@@ -8116,7 +8117,7 @@
             </w:tcBorders>
             <w:shd w:fill="auto" w:val="clear"/>
             <w:tcMar>
-              <w:left w:w="40" w:type="dxa"/>
+              <w:left w:w="30" w:type="dxa"/>
             </w:tcMar>
           </w:tcPr>
           <w:p>
@@ -8150,7 +8151,7 @@
             </w:tcBorders>
             <w:shd w:fill="auto" w:val="clear"/>
             <w:tcMar>
-              <w:left w:w="40" w:type="dxa"/>
+              <w:left w:w="30" w:type="dxa"/>
             </w:tcMar>
           </w:tcPr>
           <w:p>
@@ -8173,18 +8174,18 @@
         </w:tc>
         <w:tc>
           <w:tcPr>
-            <w:tcW w:w="1528" w:type="dxa"/>
-            <w:tcBorders>
-              <w:top w:val="single" w:sz="8" w:space="0" w:color="000001"/>
-              <w:left w:val="single" w:sz="8" w:space="0" w:color="000001"/>
-              <w:bottom w:val="single" w:sz="8" w:space="0" w:color="000001"/>
-              <w:right w:val="single" w:sz="8" w:space="0" w:color="000001"/>
-              <w:insideH w:val="single" w:sz="8" w:space="0" w:color="000001"/>
-              <w:insideV w:val="single" w:sz="8" w:space="0" w:color="000001"/>
-            </w:tcBorders>
-            <w:shd w:fill="auto" w:val="clear"/>
-            <w:tcMar>
-              <w:left w:w="40" w:type="dxa"/>
+            <w:tcW w:w="1527" w:type="dxa"/>
+            <w:tcBorders>
+              <w:top w:val="single" w:sz="8" w:space="0" w:color="000001"/>
+              <w:left w:val="single" w:sz="8" w:space="0" w:color="000001"/>
+              <w:bottom w:val="single" w:sz="8" w:space="0" w:color="000001"/>
+              <w:right w:val="single" w:sz="8" w:space="0" w:color="000001"/>
+              <w:insideH w:val="single" w:sz="8" w:space="0" w:color="000001"/>
+              <w:insideV w:val="single" w:sz="8" w:space="0" w:color="000001"/>
+            </w:tcBorders>
+            <w:shd w:fill="auto" w:val="clear"/>
+            <w:tcMar>
+              <w:left w:w="30" w:type="dxa"/>
             </w:tcMar>
           </w:tcPr>
           <w:p>
@@ -8346,7 +8347,7 @@
         <w:tblStyle w:val="Table8"/>
         <w:tblW w:w="9555" w:type="dxa"/>
         <w:jc w:val="left"/>
-        <w:tblInd w:w="-66" w:type="dxa"/>
+        <w:tblInd w:w="-76" w:type="dxa"/>
         <w:tblBorders>
           <w:top w:val="single" w:sz="8" w:space="0" w:color="000001"/>
           <w:left w:val="single" w:sz="8" w:space="0" w:color="000001"/>
@@ -8357,7 +8358,7 @@
         </w:tblBorders>
         <w:tblCellMar>
           <w:top w:w="100" w:type="dxa"/>
-          <w:left w:w="40" w:type="dxa"/>
+          <w:left w:w="30" w:type="dxa"/>
           <w:bottom w:w="100" w:type="dxa"/>
           <w:right w:w="100" w:type="dxa"/>
         </w:tblCellMar>
@@ -8385,7 +8386,7 @@
             </w:tcBorders>
             <w:shd w:fill="CCCCCC"/>
             <w:tcMar>
-              <w:left w:w="40" w:type="dxa"/>
+              <w:left w:w="30" w:type="dxa"/>
             </w:tcMar>
           </w:tcPr>
           <w:p>
@@ -8420,7 +8421,7 @@
             </w:tcBorders>
             <w:shd w:fill="CCCCCC"/>
             <w:tcMar>
-              <w:left w:w="40" w:type="dxa"/>
+              <w:left w:w="30" w:type="dxa"/>
             </w:tcMar>
           </w:tcPr>
           <w:p>
@@ -8455,7 +8456,7 @@
             </w:tcBorders>
             <w:shd w:fill="CCCCCC"/>
             <w:tcMar>
-              <w:left w:w="40" w:type="dxa"/>
+              <w:left w:w="30" w:type="dxa"/>
             </w:tcMar>
           </w:tcPr>
           <w:p>
@@ -8490,7 +8491,7 @@
             </w:tcBorders>
             <w:shd w:fill="CCCCCC"/>
             <w:tcMar>
-              <w:left w:w="40" w:type="dxa"/>
+              <w:left w:w="30" w:type="dxa"/>
             </w:tcMar>
           </w:tcPr>
           <w:p>
@@ -8525,7 +8526,7 @@
             </w:tcBorders>
             <w:shd w:fill="CCCCCC"/>
             <w:tcMar>
-              <w:left w:w="40" w:type="dxa"/>
+              <w:left w:w="30" w:type="dxa"/>
             </w:tcMar>
           </w:tcPr>
           <w:p>
@@ -8563,7 +8564,7 @@
             </w:tcBorders>
             <w:shd w:fill="auto" w:val="clear"/>
             <w:tcMar>
-              <w:left w:w="40" w:type="dxa"/>
+              <w:left w:w="30" w:type="dxa"/>
             </w:tcMar>
           </w:tcPr>
           <w:p>
@@ -8632,7 +8633,7 @@
             </w:tcBorders>
             <w:shd w:fill="auto" w:val="clear"/>
             <w:tcMar>
-              <w:left w:w="40" w:type="dxa"/>
+              <w:left w:w="30" w:type="dxa"/>
             </w:tcMar>
           </w:tcPr>
           <w:p>
@@ -8662,7 +8663,7 @@
             </w:tcBorders>
             <w:shd w:fill="auto" w:val="clear"/>
             <w:tcMar>
-              <w:left w:w="40" w:type="dxa"/>
+              <w:left w:w="30" w:type="dxa"/>
             </w:tcMar>
             <w:vAlign w:val="center"/>
           </w:tcPr>
@@ -8694,7 +8695,7 @@
             </w:tcBorders>
             <w:shd w:fill="auto" w:val="clear"/>
             <w:tcMar>
-              <w:left w:w="40" w:type="dxa"/>
+              <w:left w:w="30" w:type="dxa"/>
             </w:tcMar>
             <w:vAlign w:val="center"/>
           </w:tcPr>
@@ -8725,7 +8726,7 @@
             </w:tcBorders>
             <w:shd w:fill="auto" w:val="clear"/>
             <w:tcMar>
-              <w:left w:w="40" w:type="dxa"/>
+              <w:left w:w="30" w:type="dxa"/>
             </w:tcMar>
             <w:vAlign w:val="center"/>
           </w:tcPr>
@@ -8762,7 +8763,7 @@
         <w:tblStyle w:val="Table9"/>
         <w:tblW w:w="9530" w:type="dxa"/>
         <w:jc w:val="left"/>
-        <w:tblInd w:w="-66" w:type="dxa"/>
+        <w:tblInd w:w="-76" w:type="dxa"/>
         <w:tblBorders>
           <w:top w:val="single" w:sz="8" w:space="0" w:color="000001"/>
           <w:left w:val="single" w:sz="8" w:space="0" w:color="000001"/>
@@ -8773,7 +8774,7 @@
         </w:tblBorders>
         <w:tblCellMar>
           <w:top w:w="100" w:type="dxa"/>
-          <w:left w:w="40" w:type="dxa"/>
+          <w:left w:w="30" w:type="dxa"/>
           <w:bottom w:w="100" w:type="dxa"/>
           <w:right w:w="100" w:type="dxa"/>
         </w:tblCellMar>
@@ -8802,7 +8803,7 @@
             </w:tcBorders>
             <w:shd w:fill="CCCCCC"/>
             <w:tcMar>
-              <w:left w:w="40" w:type="dxa"/>
+              <w:left w:w="30" w:type="dxa"/>
             </w:tcMar>
           </w:tcPr>
           <w:p>
@@ -8837,7 +8838,7 @@
             </w:tcBorders>
             <w:shd w:fill="CCCCCC"/>
             <w:tcMar>
-              <w:left w:w="40" w:type="dxa"/>
+              <w:left w:w="30" w:type="dxa"/>
             </w:tcMar>
           </w:tcPr>
           <w:p>
@@ -8872,7 +8873,7 @@
             </w:tcBorders>
             <w:shd w:fill="CCCCCC"/>
             <w:tcMar>
-              <w:left w:w="40" w:type="dxa"/>
+              <w:left w:w="30" w:type="dxa"/>
             </w:tcMar>
           </w:tcPr>
           <w:p>
@@ -8907,7 +8908,7 @@
             </w:tcBorders>
             <w:shd w:fill="CCCCCC"/>
             <w:tcMar>
-              <w:left w:w="40" w:type="dxa"/>
+              <w:left w:w="30" w:type="dxa"/>
             </w:tcMar>
           </w:tcPr>
           <w:p>
@@ -8942,7 +8943,7 @@
             </w:tcBorders>
             <w:shd w:fill="CCCCCC"/>
             <w:tcMar>
-              <w:left w:w="40" w:type="dxa"/>
+              <w:left w:w="30" w:type="dxa"/>
             </w:tcMar>
           </w:tcPr>
           <w:p>
@@ -8977,7 +8978,7 @@
             </w:tcBorders>
             <w:shd w:fill="CCCCCC"/>
             <w:tcMar>
-              <w:left w:w="40" w:type="dxa"/>
+              <w:left w:w="30" w:type="dxa"/>
             </w:tcMar>
           </w:tcPr>
           <w:p>
@@ -9015,7 +9016,7 @@
             </w:tcBorders>
             <w:shd w:fill="auto" w:val="clear"/>
             <w:tcMar>
-              <w:left w:w="40" w:type="dxa"/>
+              <w:left w:w="30" w:type="dxa"/>
             </w:tcMar>
           </w:tcPr>
           <w:p>
@@ -9084,7 +9085,7 @@
             </w:tcBorders>
             <w:shd w:fill="auto" w:val="clear"/>
             <w:tcMar>
-              <w:left w:w="40" w:type="dxa"/>
+              <w:left w:w="30" w:type="dxa"/>
             </w:tcMar>
           </w:tcPr>
           <w:p>
@@ -9131,7 +9132,7 @@
             </w:tcBorders>
             <w:shd w:fill="auto" w:val="clear"/>
             <w:tcMar>
-              <w:left w:w="40" w:type="dxa"/>
+              <w:left w:w="30" w:type="dxa"/>
             </w:tcMar>
           </w:tcPr>
           <w:p>
@@ -9165,7 +9166,7 @@
             </w:tcBorders>
             <w:shd w:fill="auto" w:val="clear"/>
             <w:tcMar>
-              <w:left w:w="40" w:type="dxa"/>
+              <w:left w:w="30" w:type="dxa"/>
             </w:tcMar>
           </w:tcPr>
           <w:p>
@@ -9199,7 +9200,7 @@
             </w:tcBorders>
             <w:shd w:fill="auto" w:val="clear"/>
             <w:tcMar>
-              <w:left w:w="40" w:type="dxa"/>
+              <w:left w:w="30" w:type="dxa"/>
             </w:tcMar>
           </w:tcPr>
           <w:p>
@@ -9233,7 +9234,7 @@
             </w:tcBorders>
             <w:shd w:fill="auto" w:val="clear"/>
             <w:tcMar>
-              <w:left w:w="40" w:type="dxa"/>
+              <w:left w:w="30" w:type="dxa"/>
             </w:tcMar>
           </w:tcPr>
           <w:p>
@@ -9271,7 +9272,7 @@
             </w:tcBorders>
             <w:shd w:fill="auto" w:val="clear"/>
             <w:tcMar>
-              <w:left w:w="40" w:type="dxa"/>
+              <w:left w:w="30" w:type="dxa"/>
             </w:tcMar>
           </w:tcPr>
           <w:p>
@@ -9340,7 +9341,7 @@
             </w:tcBorders>
             <w:shd w:fill="auto" w:val="clear"/>
             <w:tcMar>
-              <w:left w:w="40" w:type="dxa"/>
+              <w:left w:w="30" w:type="dxa"/>
             </w:tcMar>
           </w:tcPr>
           <w:p>
@@ -9372,7 +9373,7 @@
             </w:tcBorders>
             <w:shd w:fill="auto" w:val="clear"/>
             <w:tcMar>
-              <w:left w:w="40" w:type="dxa"/>
+              <w:left w:w="30" w:type="dxa"/>
             </w:tcMar>
           </w:tcPr>
           <w:p>
@@ -9408,7 +9409,7 @@
             </w:tcBorders>
             <w:shd w:fill="auto" w:val="clear"/>
             <w:tcMar>
-              <w:left w:w="40" w:type="dxa"/>
+              <w:left w:w="30" w:type="dxa"/>
             </w:tcMar>
           </w:tcPr>
           <w:p>
@@ -9444,7 +9445,7 @@
             </w:tcBorders>
             <w:shd w:fill="auto" w:val="clear"/>
             <w:tcMar>
-              <w:left w:w="40" w:type="dxa"/>
+              <w:left w:w="30" w:type="dxa"/>
             </w:tcMar>
           </w:tcPr>
           <w:p>
@@ -9463,7 +9464,19 @@
               <w:rPr>
                 <w:color w:val="0000CC"/>
               </w:rPr>
-              <w:t>LDW Safety</w:t>
+              <w:t>L</w:t>
+            </w:r>
+            <w:r>
+              <w:rPr>
+                <w:color w:val="0000CC"/>
+              </w:rPr>
+              <w:t>KA</w:t>
+            </w:r>
+            <w:r>
+              <w:rPr>
+                <w:color w:val="0000CC"/>
+              </w:rPr>
+              <w:t xml:space="preserve"> Safety</w:t>
             </w:r>
           </w:p>
         </w:tc>
@@ -9480,7 +9493,7 @@
             </w:tcBorders>
             <w:shd w:fill="auto" w:val="clear"/>
             <w:tcMar>
-              <w:left w:w="40" w:type="dxa"/>
+              <w:left w:w="30" w:type="dxa"/>
             </w:tcMar>
           </w:tcPr>
           <w:p>
@@ -9515,7 +9528,7 @@
             </w:tcBorders>
             <w:shd w:fill="auto" w:val="clear"/>
             <w:tcMar>
-              <w:left w:w="40" w:type="dxa"/>
+              <w:left w:w="30" w:type="dxa"/>
             </w:tcMar>
           </w:tcPr>
           <w:p>
@@ -9584,7 +9597,7 @@
             </w:tcBorders>
             <w:shd w:fill="auto" w:val="clear"/>
             <w:tcMar>
-              <w:left w:w="40" w:type="dxa"/>
+              <w:left w:w="30" w:type="dxa"/>
             </w:tcMar>
           </w:tcPr>
           <w:p>
@@ -9618,7 +9631,7 @@
             </w:tcBorders>
             <w:shd w:fill="auto" w:val="clear"/>
             <w:tcMar>
-              <w:left w:w="40" w:type="dxa"/>
+              <w:left w:w="30" w:type="dxa"/>
             </w:tcMar>
           </w:tcPr>
           <w:p>
@@ -9656,7 +9669,7 @@
             </w:tcBorders>
             <w:shd w:fill="auto" w:val="clear"/>
             <w:tcMar>
-              <w:left w:w="40" w:type="dxa"/>
+              <w:left w:w="30" w:type="dxa"/>
             </w:tcMar>
           </w:tcPr>
           <w:p>
@@ -9694,7 +9707,7 @@
             </w:tcBorders>
             <w:shd w:fill="auto" w:val="clear"/>
             <w:tcMar>
-              <w:left w:w="40" w:type="dxa"/>
+              <w:left w:w="30" w:type="dxa"/>
             </w:tcMar>
           </w:tcPr>
           <w:p>
@@ -9715,7 +9728,19 @@
               <w:rPr>
                 <w:color w:val="0000CC"/>
               </w:rPr>
-              <w:t>LDW Safety</w:t>
+              <w:t>L</w:t>
+            </w:r>
+            <w:r>
+              <w:rPr>
+                <w:color w:val="0000CC"/>
+              </w:rPr>
+              <w:t>KA</w:t>
+            </w:r>
+            <w:r>
+              <w:rPr>
+                <w:color w:val="0000CC"/>
+              </w:rPr>
+              <w:t xml:space="preserve"> Safety</w:t>
             </w:r>
           </w:p>
         </w:tc>
@@ -9732,7 +9757,7 @@
             </w:tcBorders>
             <w:shd w:fill="auto" w:val="clear"/>
             <w:tcMar>
-              <w:left w:w="40" w:type="dxa"/>
+              <w:left w:w="30" w:type="dxa"/>
             </w:tcMar>
           </w:tcPr>
           <w:p>
@@ -9769,7 +9794,7 @@
             </w:tcBorders>
             <w:shd w:fill="auto" w:val="clear"/>
             <w:tcMar>
-              <w:left w:w="40" w:type="dxa"/>
+              <w:left w:w="30" w:type="dxa"/>
             </w:tcMar>
           </w:tcPr>
           <w:p>
@@ -9838,7 +9863,7 @@
             </w:tcBorders>
             <w:shd w:fill="auto" w:val="clear"/>
             <w:tcMar>
-              <w:left w:w="40" w:type="dxa"/>
+              <w:left w:w="30" w:type="dxa"/>
             </w:tcMar>
           </w:tcPr>
           <w:p>
@@ -9871,7 +9896,7 @@
             </w:tcBorders>
             <w:shd w:fill="auto" w:val="clear"/>
             <w:tcMar>
-              <w:left w:w="40" w:type="dxa"/>
+              <w:left w:w="30" w:type="dxa"/>
             </w:tcMar>
           </w:tcPr>
           <w:p>
@@ -9908,7 +9933,7 @@
             </w:tcBorders>
             <w:shd w:fill="auto" w:val="clear"/>
             <w:tcMar>
-              <w:left w:w="40" w:type="dxa"/>
+              <w:left w:w="30" w:type="dxa"/>
             </w:tcMar>
           </w:tcPr>
           <w:p>
@@ -9945,7 +9970,7 @@
             </w:tcBorders>
             <w:shd w:fill="auto" w:val="clear"/>
             <w:tcMar>
-              <w:left w:w="40" w:type="dxa"/>
+              <w:left w:w="30" w:type="dxa"/>
             </w:tcMar>
           </w:tcPr>
           <w:p>
@@ -9982,7 +10007,7 @@
             </w:tcBorders>
             <w:shd w:fill="auto" w:val="clear"/>
             <w:tcMar>
-              <w:left w:w="40" w:type="dxa"/>
+              <w:left w:w="30" w:type="dxa"/>
             </w:tcMar>
           </w:tcPr>
           <w:p>
@@ -10018,7 +10043,7 @@
             </w:tcBorders>
             <w:shd w:fill="auto" w:val="clear"/>
             <w:tcMar>
-              <w:left w:w="40" w:type="dxa"/>
+              <w:left w:w="30" w:type="dxa"/>
             </w:tcMar>
           </w:tcPr>
           <w:p>
@@ -10087,7 +10112,7 @@
             </w:tcBorders>
             <w:shd w:fill="auto" w:val="clear"/>
             <w:tcMar>
-              <w:left w:w="40" w:type="dxa"/>
+              <w:left w:w="30" w:type="dxa"/>
             </w:tcMar>
           </w:tcPr>
           <w:p>
@@ -10119,7 +10144,7 @@
             </w:tcBorders>
             <w:shd w:fill="auto" w:val="clear"/>
             <w:tcMar>
-              <w:left w:w="40" w:type="dxa"/>
+              <w:left w:w="30" w:type="dxa"/>
             </w:tcMar>
           </w:tcPr>
           <w:p>
@@ -10151,7 +10176,7 @@
             </w:tcBorders>
             <w:shd w:fill="auto" w:val="clear"/>
             <w:tcMar>
-              <w:left w:w="40" w:type="dxa"/>
+              <w:left w:w="30" w:type="dxa"/>
             </w:tcMar>
           </w:tcPr>
           <w:p>
@@ -10183,7 +10208,7 @@
             </w:tcBorders>
             <w:shd w:fill="auto" w:val="clear"/>
             <w:tcMar>
-              <w:left w:w="40" w:type="dxa"/>
+              <w:left w:w="30" w:type="dxa"/>
             </w:tcMar>
           </w:tcPr>
           <w:p>
@@ -10215,7 +10240,7 @@
             </w:tcBorders>
             <w:shd w:fill="auto" w:val="clear"/>
             <w:tcMar>
-              <w:left w:w="40" w:type="dxa"/>
+              <w:left w:w="30" w:type="dxa"/>
             </w:tcMar>
           </w:tcPr>
           <w:p>
@@ -10476,7 +10501,7 @@
         <w:tblStyle w:val="Table10"/>
         <w:tblW w:w="9360" w:type="dxa"/>
         <w:jc w:val="left"/>
-        <w:tblInd w:w="-76" w:type="dxa"/>
+        <w:tblInd w:w="-86" w:type="dxa"/>
         <w:tblBorders>
           <w:top w:val="single" w:sz="8" w:space="0" w:color="000001"/>
           <w:left w:val="single" w:sz="8" w:space="0" w:color="000001"/>
@@ -10487,7 +10512,7 @@
         </w:tblBorders>
         <w:tblCellMar>
           <w:top w:w="100" w:type="dxa"/>
-          <w:left w:w="30" w:type="dxa"/>
+          <w:left w:w="20" w:type="dxa"/>
           <w:bottom w:w="100" w:type="dxa"/>
           <w:right w:w="100" w:type="dxa"/>
         </w:tblCellMar>
@@ -10515,7 +10540,7 @@
             </w:tcBorders>
             <w:shd w:fill="CCCCCC"/>
             <w:tcMar>
-              <w:left w:w="30" w:type="dxa"/>
+              <w:left w:w="20" w:type="dxa"/>
             </w:tcMar>
           </w:tcPr>
           <w:p>
@@ -10551,7 +10576,7 @@
             </w:tcBorders>
             <w:shd w:fill="CCCCCC"/>
             <w:tcMar>
-              <w:left w:w="30" w:type="dxa"/>
+              <w:left w:w="20" w:type="dxa"/>
             </w:tcMar>
           </w:tcPr>
           <w:p>
@@ -10587,7 +10612,7 @@
             </w:tcBorders>
             <w:shd w:fill="CCCCCC"/>
             <w:tcMar>
-              <w:left w:w="30" w:type="dxa"/>
+              <w:left w:w="20" w:type="dxa"/>
             </w:tcMar>
           </w:tcPr>
           <w:p>
@@ -10623,7 +10648,7 @@
             </w:tcBorders>
             <w:shd w:fill="CCCCCC"/>
             <w:tcMar>
-              <w:left w:w="30" w:type="dxa"/>
+              <w:left w:w="20" w:type="dxa"/>
             </w:tcMar>
           </w:tcPr>
           <w:p>
@@ -10659,7 +10684,7 @@
             </w:tcBorders>
             <w:shd w:fill="CCCCCC"/>
             <w:tcMar>
-              <w:left w:w="30" w:type="dxa"/>
+              <w:left w:w="20" w:type="dxa"/>
             </w:tcMar>
           </w:tcPr>
           <w:p>
@@ -10698,7 +10723,7 @@
             </w:tcBorders>
             <w:shd w:fill="auto" w:val="clear"/>
             <w:tcMar>
-              <w:left w:w="30" w:type="dxa"/>
+              <w:left w:w="20" w:type="dxa"/>
             </w:tcMar>
           </w:tcPr>
           <w:p>
@@ -10732,7 +10757,7 @@
             </w:tcBorders>
             <w:shd w:fill="auto" w:val="clear"/>
             <w:tcMar>
-              <w:left w:w="30" w:type="dxa"/>
+              <w:left w:w="20" w:type="dxa"/>
             </w:tcMar>
           </w:tcPr>
           <w:p>
@@ -10768,7 +10793,7 @@
             </w:tcBorders>
             <w:shd w:fill="auto" w:val="clear"/>
             <w:tcMar>
-              <w:left w:w="30" w:type="dxa"/>
+              <w:left w:w="20" w:type="dxa"/>
             </w:tcMar>
           </w:tcPr>
           <w:p>
@@ -10821,7 +10846,7 @@
             </w:tcBorders>
             <w:shd w:fill="auto" w:val="clear"/>
             <w:tcMar>
-              <w:left w:w="30" w:type="dxa"/>
+              <w:left w:w="20" w:type="dxa"/>
             </w:tcMar>
           </w:tcPr>
           <w:p>
@@ -10857,7 +10882,7 @@
             </w:tcBorders>
             <w:shd w:fill="auto" w:val="clear"/>
             <w:tcMar>
-              <w:left w:w="30" w:type="dxa"/>
+              <w:left w:w="20" w:type="dxa"/>
             </w:tcMar>
           </w:tcPr>
           <w:p>
@@ -10896,7 +10921,7 @@
             </w:tcBorders>
             <w:shd w:fill="auto" w:val="clear"/>
             <w:tcMar>
-              <w:left w:w="30" w:type="dxa"/>
+              <w:left w:w="20" w:type="dxa"/>
             </w:tcMar>
           </w:tcPr>
           <w:p>
@@ -10930,7 +10955,7 @@
             </w:tcBorders>
             <w:shd w:fill="auto" w:val="clear"/>
             <w:tcMar>
-              <w:left w:w="30" w:type="dxa"/>
+              <w:left w:w="20" w:type="dxa"/>
             </w:tcMar>
           </w:tcPr>
           <w:p>
@@ -10962,7 +10987,7 @@
             </w:tcBorders>
             <w:shd w:fill="auto" w:val="clear"/>
             <w:tcMar>
-              <w:left w:w="30" w:type="dxa"/>
+              <w:left w:w="20" w:type="dxa"/>
             </w:tcMar>
           </w:tcPr>
           <w:p>
@@ -10998,7 +11023,7 @@
             </w:tcBorders>
             <w:shd w:fill="auto" w:val="clear"/>
             <w:tcMar>
-              <w:left w:w="30" w:type="dxa"/>
+              <w:left w:w="20" w:type="dxa"/>
             </w:tcMar>
           </w:tcPr>
           <w:p>
@@ -11034,7 +11059,7 @@
             </w:tcBorders>
             <w:shd w:fill="auto" w:val="clear"/>
             <w:tcMar>
-              <w:left w:w="30" w:type="dxa"/>
+              <w:left w:w="20" w:type="dxa"/>
             </w:tcMar>
           </w:tcPr>
           <w:p>
@@ -12941,6 +12966,196 @@
       <w:rFonts w:cs="OpenSymbol"/>
     </w:rPr>
   </w:style>
+  <w:style w:type="character" w:styleId="ListLabel172">
+    <w:name w:val="ListLabel 172"/>
+    <w:qFormat/>
+    <w:rPr>
+      <w:rFonts w:cs="OpenSymbol"/>
+      <w:b w:val="false"/>
+    </w:rPr>
+  </w:style>
+  <w:style w:type="character" w:styleId="ListLabel173">
+    <w:name w:val="ListLabel 173"/>
+    <w:qFormat/>
+    <w:rPr>
+      <w:rFonts w:cs="OpenSymbol"/>
+    </w:rPr>
+  </w:style>
+  <w:style w:type="character" w:styleId="ListLabel174">
+    <w:name w:val="ListLabel 174"/>
+    <w:qFormat/>
+    <w:rPr>
+      <w:rFonts w:cs="OpenSymbol"/>
+    </w:rPr>
+  </w:style>
+  <w:style w:type="character" w:styleId="ListLabel175">
+    <w:name w:val="ListLabel 175"/>
+    <w:qFormat/>
+    <w:rPr>
+      <w:rFonts w:cs="OpenSymbol"/>
+    </w:rPr>
+  </w:style>
+  <w:style w:type="character" w:styleId="ListLabel176">
+    <w:name w:val="ListLabel 176"/>
+    <w:qFormat/>
+    <w:rPr>
+      <w:rFonts w:cs="OpenSymbol"/>
+    </w:rPr>
+  </w:style>
+  <w:style w:type="character" w:styleId="ListLabel177">
+    <w:name w:val="ListLabel 177"/>
+    <w:qFormat/>
+    <w:rPr>
+      <w:rFonts w:cs="OpenSymbol"/>
+    </w:rPr>
+  </w:style>
+  <w:style w:type="character" w:styleId="ListLabel178">
+    <w:name w:val="ListLabel 178"/>
+    <w:qFormat/>
+    <w:rPr>
+      <w:rFonts w:cs="OpenSymbol"/>
+    </w:rPr>
+  </w:style>
+  <w:style w:type="character" w:styleId="ListLabel179">
+    <w:name w:val="ListLabel 179"/>
+    <w:qFormat/>
+    <w:rPr>
+      <w:rFonts w:cs="OpenSymbol"/>
+    </w:rPr>
+  </w:style>
+  <w:style w:type="character" w:styleId="ListLabel180">
+    <w:name w:val="ListLabel 180"/>
+    <w:qFormat/>
+    <w:rPr>
+      <w:rFonts w:cs="OpenSymbol"/>
+    </w:rPr>
+  </w:style>
+  <w:style w:type="character" w:styleId="ListLabel181">
+    <w:name w:val="ListLabel 181"/>
+    <w:qFormat/>
+    <w:rPr>
+      <w:rFonts w:cs="OpenSymbol"/>
+    </w:rPr>
+  </w:style>
+  <w:style w:type="character" w:styleId="ListLabel182">
+    <w:name w:val="ListLabel 182"/>
+    <w:qFormat/>
+    <w:rPr>
+      <w:rFonts w:cs="OpenSymbol"/>
+    </w:rPr>
+  </w:style>
+  <w:style w:type="character" w:styleId="ListLabel183">
+    <w:name w:val="ListLabel 183"/>
+    <w:qFormat/>
+    <w:rPr>
+      <w:rFonts w:cs="OpenSymbol"/>
+    </w:rPr>
+  </w:style>
+  <w:style w:type="character" w:styleId="ListLabel184">
+    <w:name w:val="ListLabel 184"/>
+    <w:qFormat/>
+    <w:rPr>
+      <w:rFonts w:cs="OpenSymbol"/>
+    </w:rPr>
+  </w:style>
+  <w:style w:type="character" w:styleId="ListLabel185">
+    <w:name w:val="ListLabel 185"/>
+    <w:qFormat/>
+    <w:rPr>
+      <w:rFonts w:cs="OpenSymbol"/>
+    </w:rPr>
+  </w:style>
+  <w:style w:type="character" w:styleId="ListLabel186">
+    <w:name w:val="ListLabel 186"/>
+    <w:qFormat/>
+    <w:rPr>
+      <w:rFonts w:cs="OpenSymbol"/>
+    </w:rPr>
+  </w:style>
+  <w:style w:type="character" w:styleId="ListLabel187">
+    <w:name w:val="ListLabel 187"/>
+    <w:qFormat/>
+    <w:rPr>
+      <w:rFonts w:cs="OpenSymbol"/>
+    </w:rPr>
+  </w:style>
+  <w:style w:type="character" w:styleId="ListLabel188">
+    <w:name w:val="ListLabel 188"/>
+    <w:qFormat/>
+    <w:rPr>
+      <w:rFonts w:cs="OpenSymbol"/>
+    </w:rPr>
+  </w:style>
+  <w:style w:type="character" w:styleId="ListLabel189">
+    <w:name w:val="ListLabel 189"/>
+    <w:qFormat/>
+    <w:rPr>
+      <w:rFonts w:cs="OpenSymbol"/>
+    </w:rPr>
+  </w:style>
+  <w:style w:type="character" w:styleId="ListLabel190">
+    <w:name w:val="ListLabel 190"/>
+    <w:qFormat/>
+    <w:rPr>
+      <w:rFonts w:cs="OpenSymbol"/>
+    </w:rPr>
+  </w:style>
+  <w:style w:type="character" w:styleId="ListLabel191">
+    <w:name w:val="ListLabel 191"/>
+    <w:qFormat/>
+    <w:rPr>
+      <w:rFonts w:cs="OpenSymbol"/>
+    </w:rPr>
+  </w:style>
+  <w:style w:type="character" w:styleId="ListLabel192">
+    <w:name w:val="ListLabel 192"/>
+    <w:qFormat/>
+    <w:rPr>
+      <w:rFonts w:cs="OpenSymbol"/>
+    </w:rPr>
+  </w:style>
+  <w:style w:type="character" w:styleId="ListLabel193">
+    <w:name w:val="ListLabel 193"/>
+    <w:qFormat/>
+    <w:rPr>
+      <w:rFonts w:cs="OpenSymbol"/>
+    </w:rPr>
+  </w:style>
+  <w:style w:type="character" w:styleId="ListLabel194">
+    <w:name w:val="ListLabel 194"/>
+    <w:qFormat/>
+    <w:rPr>
+      <w:rFonts w:cs="OpenSymbol"/>
+    </w:rPr>
+  </w:style>
+  <w:style w:type="character" w:styleId="ListLabel195">
+    <w:name w:val="ListLabel 195"/>
+    <w:qFormat/>
+    <w:rPr>
+      <w:rFonts w:cs="OpenSymbol"/>
+    </w:rPr>
+  </w:style>
+  <w:style w:type="character" w:styleId="ListLabel196">
+    <w:name w:val="ListLabel 196"/>
+    <w:qFormat/>
+    <w:rPr>
+      <w:rFonts w:cs="OpenSymbol"/>
+    </w:rPr>
+  </w:style>
+  <w:style w:type="character" w:styleId="ListLabel197">
+    <w:name w:val="ListLabel 197"/>
+    <w:qFormat/>
+    <w:rPr>
+      <w:rFonts w:cs="OpenSymbol"/>
+    </w:rPr>
+  </w:style>
+  <w:style w:type="character" w:styleId="ListLabel198">
+    <w:name w:val="ListLabel 198"/>
+    <w:qFormat/>
+    <w:rPr>
+      <w:rFonts w:cs="OpenSymbol"/>
+    </w:rPr>
+  </w:style>
   <w:style w:type="paragraph" w:styleId="Heading">
     <w:name w:val="Heading"/>
     <w:basedOn w:val="Normal"/>

</xml_diff>